<commit_message>
Update C964 Task 2 New Template.docx
Continue to fill in how the data was processed.
</commit_message>
<xml_diff>
--- a/C964 Task 2 New Template.docx
+++ b/C964 Task 2 New Template.docx
@@ -1,6 +1,6 @@
 
 <file path=word/document.xml><?xml version="1.0" encoding="utf-8"?>
-<w:document xmlns:wpc="http://schemas.microsoft.com/office/word/2010/wordprocessingCanvas" xmlns:cx="http://schemas.microsoft.com/office/drawing/2014/chartex" xmlns:cx1="http://schemas.microsoft.com/office/drawing/2015/9/8/chartex" xmlns:cx2="http://schemas.microsoft.com/office/drawing/2015/10/21/chartex" xmlns:cx3="http://schemas.microsoft.com/office/drawing/2016/5/9/chartex" xmlns:cx4="http://schemas.microsoft.com/office/drawing/2016/5/10/chartex" xmlns:cx5="http://schemas.microsoft.com/office/drawing/2016/5/11/chartex" xmlns:cx6="http://schemas.microsoft.com/office/drawing/2016/5/12/chartex" xmlns:cx7="http://schemas.microsoft.com/office/drawing/2016/5/13/chartex" xmlns:cx8="http://schemas.microsoft.com/office/drawing/2016/5/14/chartex" xmlns:mc="http://schemas.openxmlformats.org/markup-compatibility/2006" xmlns:aink="http://schemas.microsoft.com/office/drawing/2016/ink" xmlns:am3d="http://schemas.microsoft.com/office/drawing/2017/model3d" xmlns:o="urn:schemas-microsoft-com:office:office" xmlns:oel="http://schemas.microsoft.com/office/2019/extlst" xmlns:r="http://schemas.openxmlformats.org/officeDocument/2006/relationships" xmlns:m="http://schemas.openxmlformats.org/officeDocument/2006/math" xmlns:v="urn:schemas-microsoft-com:vml" xmlns:wp14="http://schemas.microsoft.com/office/word/2010/wordprocessingDrawing" xmlns:wp="http://schemas.openxmlformats.org/drawingml/2006/wordprocessingDrawing" xmlns:w10="urn:schemas-microsoft-com:office:word" xmlns:w="http://schemas.openxmlformats.org/wordprocessingml/2006/main" xmlns:w14="http://schemas.microsoft.com/office/word/2010/wordml" xmlns:w15="http://schemas.microsoft.com/office/word/2012/wordml" xmlns:w16cex="http://schemas.microsoft.com/office/word/2018/wordml/cex" xmlns:w16cid="http://schemas.microsoft.com/office/word/2016/wordml/cid" xmlns:w16="http://schemas.microsoft.com/office/word/2018/wordml" xmlns:w16du="http://schemas.microsoft.com/office/word/2023/wordml/word16du" xmlns:w16sdtdh="http://schemas.microsoft.com/office/word/2020/wordml/sdtdatahash" xmlns:w16se="http://schemas.microsoft.com/office/word/2015/wordml/symex" xmlns:wpg="http://schemas.microsoft.com/office/word/2010/wordprocessingGroup" xmlns:wpi="http://schemas.microsoft.com/office/word/2010/wordprocessingInk" xmlns:wne="http://schemas.microsoft.com/office/word/2006/wordml" xmlns:wps="http://schemas.microsoft.com/office/word/2010/wordprocessingShape" mc:Ignorable="w14 w15 w16se w16cid w16 w16cex w16sdtdh w16du wp14">
+<w:document xmlns:wpc="http://schemas.microsoft.com/office/word/2010/wordprocessingCanvas" xmlns:cx="http://schemas.microsoft.com/office/drawing/2014/chartex" xmlns:cx1="http://schemas.microsoft.com/office/drawing/2015/9/8/chartex" xmlns:cx2="http://schemas.microsoft.com/office/drawing/2015/10/21/chartex" xmlns:cx3="http://schemas.microsoft.com/office/drawing/2016/5/9/chartex" xmlns:cx4="http://schemas.microsoft.com/office/drawing/2016/5/10/chartex" xmlns:cx5="http://schemas.microsoft.com/office/drawing/2016/5/11/chartex" xmlns:cx6="http://schemas.microsoft.com/office/drawing/2016/5/12/chartex" xmlns:cx7="http://schemas.microsoft.com/office/drawing/2016/5/13/chartex" xmlns:cx8="http://schemas.microsoft.com/office/drawing/2016/5/14/chartex" xmlns:mc="http://schemas.openxmlformats.org/markup-compatibility/2006" xmlns:aink="http://schemas.microsoft.com/office/drawing/2016/ink" xmlns:am3d="http://schemas.microsoft.com/office/drawing/2017/model3d" xmlns:o="urn:schemas-microsoft-com:office:office" xmlns:oel="http://schemas.microsoft.com/office/2019/extlst" xmlns:r="http://schemas.openxmlformats.org/officeDocument/2006/relationships" xmlns:m="http://schemas.openxmlformats.org/officeDocument/2006/math" xmlns:v="urn:schemas-microsoft-com:vml" xmlns:wp14="http://schemas.microsoft.com/office/word/2010/wordprocessingDrawing" xmlns:wp="http://schemas.openxmlformats.org/drawingml/2006/wordprocessingDrawing" xmlns:w10="urn:schemas-microsoft-com:office:word" xmlns:w="http://schemas.openxmlformats.org/wordprocessingml/2006/main" xmlns:w14="http://schemas.microsoft.com/office/word/2010/wordml" xmlns:w15="http://schemas.microsoft.com/office/word/2012/wordml" xmlns:w16cex="http://schemas.microsoft.com/office/word/2018/wordml/cex" xmlns:w16cid="http://schemas.microsoft.com/office/word/2016/wordml/cid" xmlns:w16="http://schemas.microsoft.com/office/word/2018/wordml" xmlns:w16sdtdh="http://schemas.microsoft.com/office/word/2020/wordml/sdtdatahash" xmlns:w16se="http://schemas.microsoft.com/office/word/2015/wordml/symex" xmlns:wpg="http://schemas.microsoft.com/office/word/2010/wordprocessingGroup" xmlns:wpi="http://schemas.microsoft.com/office/word/2010/wordprocessingInk" xmlns:wne="http://schemas.microsoft.com/office/word/2006/wordml" xmlns:wps="http://schemas.microsoft.com/office/word/2010/wordprocessingShape" mc:Ignorable="w14 w15 w16se w16cid w16 w16cex w16sdtdh wp14">
   <w:body>
     <w:p>
       <w:pPr>
@@ -1279,52 +1279,201 @@
       <w:bookmarkEnd w:id="2"/>
     </w:p>
     <w:p>
-      <w:r>
+      <w:pPr>
+        <w:rPr>
+          <w:rFonts w:ascii="Times New Roman" w:eastAsia="Times New Roman" w:hAnsi="Times New Roman" w:cs="Times New Roman"/>
+          <w:color w:val="000000" w:themeColor="text1"/>
+          <w:lang w:val="en"/>
+        </w:rPr>
+      </w:pPr>
+      <w:r>
+        <w:rPr>
+          <w:rFonts w:ascii="Times New Roman" w:eastAsia="Times New Roman" w:hAnsi="Times New Roman" w:cs="Times New Roman"/>
+          <w:color w:val="000000" w:themeColor="text1"/>
+          <w:lang w:val="en"/>
+        </w:rPr>
         <w:t>11/28/2024</w:t>
       </w:r>
     </w:p>
     <w:p>
-      <w:r>
-        <w:t>Jordan Axwell</w:t>
-      </w:r>
+      <w:pPr>
+        <w:rPr>
+          <w:rFonts w:ascii="Times New Roman" w:eastAsia="Times New Roman" w:hAnsi="Times New Roman" w:cs="Times New Roman"/>
+          <w:color w:val="000000" w:themeColor="text1"/>
+          <w:lang w:val="en"/>
+        </w:rPr>
+      </w:pPr>
+      <w:r>
+        <w:rPr>
+          <w:rFonts w:ascii="Times New Roman" w:eastAsia="Times New Roman" w:hAnsi="Times New Roman" w:cs="Times New Roman"/>
+          <w:color w:val="000000" w:themeColor="text1"/>
+          <w:lang w:val="en"/>
+        </w:rPr>
+        <w:t xml:space="preserve">Jordan </w:t>
+      </w:r>
+      <w:proofErr w:type="spellStart"/>
+      <w:r>
+        <w:rPr>
+          <w:rFonts w:ascii="Times New Roman" w:eastAsia="Times New Roman" w:hAnsi="Times New Roman" w:cs="Times New Roman"/>
+          <w:color w:val="000000" w:themeColor="text1"/>
+          <w:lang w:val="en"/>
+        </w:rPr>
+        <w:t>Axwell</w:t>
+      </w:r>
+      <w:proofErr w:type="spellEnd"/>
     </w:p>
     <w:p>
-      <w:r>
+      <w:pPr>
+        <w:rPr>
+          <w:rFonts w:ascii="Times New Roman" w:eastAsia="Times New Roman" w:hAnsi="Times New Roman" w:cs="Times New Roman"/>
+          <w:color w:val="000000" w:themeColor="text1"/>
+          <w:lang w:val="en"/>
+        </w:rPr>
+      </w:pPr>
+      <w:r>
+        <w:rPr>
+          <w:rFonts w:ascii="Times New Roman" w:eastAsia="Times New Roman" w:hAnsi="Times New Roman" w:cs="Times New Roman"/>
+          <w:color w:val="000000" w:themeColor="text1"/>
+          <w:lang w:val="en"/>
+        </w:rPr>
         <w:t>Tax Cutters</w:t>
       </w:r>
     </w:p>
     <w:p>
-      <w:r>
+      <w:pPr>
+        <w:rPr>
+          <w:rFonts w:ascii="Times New Roman" w:eastAsia="Times New Roman" w:hAnsi="Times New Roman" w:cs="Times New Roman"/>
+          <w:color w:val="000000" w:themeColor="text1"/>
+          <w:lang w:val="en"/>
+        </w:rPr>
+      </w:pPr>
+      <w:r>
+        <w:rPr>
+          <w:rFonts w:ascii="Times New Roman" w:eastAsia="Times New Roman" w:hAnsi="Times New Roman" w:cs="Times New Roman"/>
+          <w:color w:val="000000" w:themeColor="text1"/>
+          <w:lang w:val="en"/>
+        </w:rPr>
         <w:t>123 Equity Lane, Suite 400, Fairview, TX 75069</w:t>
-      </w:r>
-    </w:p>
-    <w:p/>
-    <w:p>
-      <w:r>
-        <w:t xml:space="preserve">Dear Mr. Axwell, </w:t>
       </w:r>
     </w:p>
     <w:p>
-      <w:r>
-        <w:t xml:space="preserve">As a resident of Harris County, a property owner, and a real estate data engineer, I know that property owners are always looking for ways to cut costs, and reducing the taxable amount of the property is a way to do that. Protesting property taxes is an easy way to save several hundred dollars a year, but as a company that does the work for protesting the taxes, it can be challenging to know who a potential customer is. In the past, advertisements were sent to entire neighborhoods, and very few people protested their taxes. I have used the HCAD (Harris County Appraisal Districts) data to create an advanced machine-learning model of the property’s assessed values. This model is made from the attributes of the properties listed in the HCAD database, which my program will automatically download and load into a local database for exploration and model generation. The program will output a list that can be used to quickly determine who would be excellent candidates for having their homes protested. This list can reduce your company's advertising costs by showing the top candidates for home protests. </w:t>
-      </w:r>
-      <w:r>
-        <w:lastRenderedPageBreak/>
-        <w:t xml:space="preserve">It can also create personalized advertisements to show how much money they can save using your service. This program can also reduce the time and effort of protesting the homes' values because it ranks all homes equally, given their features. It can also reduce the processing time your caseworkers need to complete a protest.  Knowing how much the service will cost and the potential savings to the customer, the property owner can be sent a net optimistic estimate on the advertisement. This will increase the chances of the property owner becoming a new customer and the chances that the property owner will use the service next year, expanding the company's revenues and decreasing advertising costs. </w:t>
-      </w:r>
+      <w:pPr>
+        <w:rPr>
+          <w:rFonts w:ascii="Times New Roman" w:eastAsia="Times New Roman" w:hAnsi="Times New Roman" w:cs="Times New Roman"/>
+          <w:color w:val="000000" w:themeColor="text1"/>
+          <w:lang w:val="en"/>
+        </w:rPr>
+      </w:pPr>
     </w:p>
     <w:p>
-      <w:r>
-        <w:t>Sincerely,</w:t>
+      <w:pPr>
+        <w:rPr>
+          <w:rFonts w:ascii="Times New Roman" w:eastAsia="Times New Roman" w:hAnsi="Times New Roman" w:cs="Times New Roman"/>
+          <w:color w:val="000000" w:themeColor="text1"/>
+          <w:lang w:val="en"/>
+        </w:rPr>
+      </w:pPr>
+      <w:r>
+        <w:rPr>
+          <w:rFonts w:ascii="Times New Roman" w:eastAsia="Times New Roman" w:hAnsi="Times New Roman" w:cs="Times New Roman"/>
+          <w:color w:val="000000" w:themeColor="text1"/>
+          <w:lang w:val="en"/>
+        </w:rPr>
+        <w:t xml:space="preserve">Dear Mr. </w:t>
+      </w:r>
+      <w:proofErr w:type="spellStart"/>
+      <w:r>
+        <w:rPr>
+          <w:rFonts w:ascii="Times New Roman" w:eastAsia="Times New Roman" w:hAnsi="Times New Roman" w:cs="Times New Roman"/>
+          <w:color w:val="000000" w:themeColor="text1"/>
+          <w:lang w:val="en"/>
+        </w:rPr>
+        <w:t>Axwell</w:t>
+      </w:r>
+      <w:proofErr w:type="spellEnd"/>
+      <w:r>
+        <w:rPr>
+          <w:rFonts w:ascii="Times New Roman" w:eastAsia="Times New Roman" w:hAnsi="Times New Roman" w:cs="Times New Roman"/>
+          <w:color w:val="000000" w:themeColor="text1"/>
+          <w:lang w:val="en"/>
+        </w:rPr>
+        <w:t xml:space="preserve">, </w:t>
       </w:r>
     </w:p>
     <w:p>
-      <w:r>
-        <w:t xml:space="preserve">Blake Bowden, </w:t>
+      <w:pPr>
+        <w:rPr>
+          <w:rFonts w:ascii="Times New Roman" w:eastAsia="Times New Roman" w:hAnsi="Times New Roman" w:cs="Times New Roman"/>
+          <w:color w:val="000000" w:themeColor="text1"/>
+          <w:lang w:val="en"/>
+        </w:rPr>
+      </w:pPr>
+      <w:r>
+        <w:rPr>
+          <w:rFonts w:ascii="Times New Roman" w:eastAsia="Times New Roman" w:hAnsi="Times New Roman" w:cs="Times New Roman"/>
+          <w:color w:val="000000" w:themeColor="text1"/>
+          <w:lang w:val="en"/>
+        </w:rPr>
+        <w:t xml:space="preserve">As a resident of Harris County, a property owner, and a real estate data engineer, I know that property owners are always looking for ways to cut costs, and reducing the taxable amount of the property is a way to do that. Protesting property taxes is an easy way to save several hundred dollars a year, but as a company that does the work for protesting the taxes, it can be challenging to know who a potential customer is. In the past, advertisements were sent to entire neighborhoods, and very few people protested their taxes. I have used the HCAD (Harris County Appraisal Districts) data to create an advanced machine-learning model of the property’s assessed values. This model is made from the attributes of the properties listed in the HCAD database, which my program will automatically download and load into a local database for exploration and model generation. The program will output a list that can be used to quickly determine who would be excellent candidates for having their homes protested. This list can reduce your company's advertising costs by showing the top candidates for home protests. It can also create personalized advertisements to show how much money they can save using your service. This </w:t>
+      </w:r>
+      <w:r>
+        <w:rPr>
+          <w:rFonts w:ascii="Times New Roman" w:eastAsia="Times New Roman" w:hAnsi="Times New Roman" w:cs="Times New Roman"/>
+          <w:color w:val="000000" w:themeColor="text1"/>
+          <w:lang w:val="en"/>
+        </w:rPr>
+        <w:lastRenderedPageBreak/>
+        <w:t xml:space="preserve">program can also reduce the time and effort of protesting the homes' values because it ranks all homes equally, given their features. It can also reduce the processing time your caseworkers need to complete a protest.  Knowing how much the service will cost and the potential savings to the customer, the property owner can be sent a net optimistic estimate on the advertisement. This will increase the chances of the property owner becoming a new customer and the chances that the property owner will use the service next year, expanding the company's revenues and decreasing advertising costs. </w:t>
       </w:r>
     </w:p>
     <w:p>
-      <w:r>
+      <w:pPr>
+        <w:rPr>
+          <w:rFonts w:ascii="Times New Roman" w:eastAsia="Times New Roman" w:hAnsi="Times New Roman" w:cs="Times New Roman"/>
+          <w:color w:val="000000" w:themeColor="text1"/>
+          <w:lang w:val="en"/>
+        </w:rPr>
+      </w:pPr>
+      <w:r>
+        <w:rPr>
+          <w:rFonts w:ascii="Times New Roman" w:eastAsia="Times New Roman" w:hAnsi="Times New Roman" w:cs="Times New Roman"/>
+          <w:color w:val="000000" w:themeColor="text1"/>
+          <w:lang w:val="en"/>
+        </w:rPr>
+        <w:t>Sincerely,</w:t>
+      </w:r>
+    </w:p>
+    <w:p>
+      <w:pPr>
+        <w:rPr>
+          <w:rFonts w:ascii="Times New Roman" w:eastAsia="Times New Roman" w:hAnsi="Times New Roman" w:cs="Times New Roman"/>
+          <w:color w:val="000000" w:themeColor="text1"/>
+          <w:lang w:val="en"/>
+        </w:rPr>
+      </w:pPr>
+      <w:r>
+        <w:rPr>
+          <w:rFonts w:ascii="Times New Roman" w:eastAsia="Times New Roman" w:hAnsi="Times New Roman" w:cs="Times New Roman"/>
+          <w:color w:val="000000" w:themeColor="text1"/>
+          <w:lang w:val="en"/>
+        </w:rPr>
+        <w:t xml:space="preserve">Blake Bowden, </w:t>
+      </w:r>
+    </w:p>
+    <w:p>
+      <w:pPr>
+        <w:rPr>
+          <w:rFonts w:ascii="Times New Roman" w:eastAsia="Times New Roman" w:hAnsi="Times New Roman" w:cs="Times New Roman"/>
+          <w:color w:val="000000" w:themeColor="text1"/>
+          <w:lang w:val="en"/>
+        </w:rPr>
+      </w:pPr>
+      <w:r>
+        <w:rPr>
+          <w:rFonts w:ascii="Times New Roman" w:eastAsia="Times New Roman" w:hAnsi="Times New Roman" w:cs="Times New Roman"/>
+          <w:color w:val="000000" w:themeColor="text1"/>
+          <w:lang w:val="en"/>
+        </w:rPr>
         <w:t>Real Estate Data Engineer</w:t>
       </w:r>
     </w:p>
@@ -1546,7 +1695,202 @@
     </w:p>
     <w:p>
       <w:pPr>
-        <w:pStyle w:val="Heading2"/>
+        <w:ind w:left="360"/>
+        <w:rPr>
+          <w:rFonts w:ascii="Times New Roman" w:eastAsia="Times New Roman" w:hAnsi="Times New Roman" w:cs="Times New Roman"/>
+          <w:color w:val="000000" w:themeColor="text1"/>
+        </w:rPr>
+      </w:pPr>
+      <w:r>
+        <w:rPr>
+          <w:rFonts w:ascii="Times New Roman" w:eastAsia="Times New Roman" w:hAnsi="Times New Roman" w:cs="Times New Roman"/>
+          <w:color w:val="000000" w:themeColor="text1"/>
+        </w:rPr>
+        <w:t xml:space="preserve">Every year Tax Cutters </w:t>
+      </w:r>
+      <w:proofErr w:type="gramStart"/>
+      <w:r>
+        <w:rPr>
+          <w:rFonts w:ascii="Times New Roman" w:eastAsia="Times New Roman" w:hAnsi="Times New Roman" w:cs="Times New Roman"/>
+          <w:color w:val="000000" w:themeColor="text1"/>
+        </w:rPr>
+        <w:t>has to</w:t>
+      </w:r>
+      <w:proofErr w:type="gramEnd"/>
+      <w:r>
+        <w:rPr>
+          <w:rFonts w:ascii="Times New Roman" w:eastAsia="Times New Roman" w:hAnsi="Times New Roman" w:cs="Times New Roman"/>
+          <w:color w:val="000000" w:themeColor="text1"/>
+        </w:rPr>
+        <w:t xml:space="preserve"> pay to send advertisements to thousands of properties in the hope that the property owners read the advertisement and purchase their service. The problem many of the homes are not good candidates for having their property taxes protested and Tax Cutters spends more than they need to advertise. Reducing the advertisement cost will help increase the EBITA (</w:t>
+      </w:r>
+      <w:bookmarkStart w:id="5" w:name="_Toc1736393957"/>
+      <w:r>
+        <w:rPr>
+          <w:rFonts w:ascii="Times New Roman" w:eastAsia="Times New Roman" w:hAnsi="Times New Roman" w:cs="Times New Roman"/>
+          <w:color w:val="000000" w:themeColor="text1"/>
+        </w:rPr>
+        <w:t>earnings before interest, taxes, depreciation, and amortization</w:t>
+      </w:r>
+      <w:r>
+        <w:rPr>
+          <w:rFonts w:ascii="Times New Roman" w:eastAsia="Times New Roman" w:hAnsi="Times New Roman" w:cs="Times New Roman"/>
+          <w:color w:val="000000" w:themeColor="text1"/>
+        </w:rPr>
+        <w:t xml:space="preserve">) and will benefit the </w:t>
+      </w:r>
+      <w:proofErr w:type="spellStart"/>
+      <w:r>
+        <w:rPr>
+          <w:rFonts w:ascii="Times New Roman" w:eastAsia="Times New Roman" w:hAnsi="Times New Roman" w:cs="Times New Roman"/>
+          <w:color w:val="000000" w:themeColor="text1"/>
+        </w:rPr>
+        <w:t>companies</w:t>
+      </w:r>
+      <w:proofErr w:type="spellEnd"/>
+      <w:r>
+        <w:rPr>
+          <w:rFonts w:ascii="Times New Roman" w:eastAsia="Times New Roman" w:hAnsi="Times New Roman" w:cs="Times New Roman"/>
+          <w:color w:val="000000" w:themeColor="text1"/>
+        </w:rPr>
+        <w:t xml:space="preserve"> profits at the end of the year.</w:t>
+      </w:r>
+    </w:p>
+    <w:p>
+      <w:pPr>
+        <w:ind w:left="360"/>
+        <w:rPr>
+          <w:rFonts w:ascii="Times New Roman" w:eastAsia="Times New Roman" w:hAnsi="Times New Roman" w:cs="Times New Roman"/>
+          <w:color w:val="000000" w:themeColor="text1"/>
+        </w:rPr>
+      </w:pPr>
+      <w:r>
+        <w:rPr>
+          <w:rFonts w:ascii="Times New Roman" w:eastAsia="Times New Roman" w:hAnsi="Times New Roman" w:cs="Times New Roman"/>
+          <w:color w:val="000000" w:themeColor="text1"/>
+        </w:rPr>
+        <w:t xml:space="preserve">I will deliver a </w:t>
+      </w:r>
+      <w:proofErr w:type="spellStart"/>
+      <w:r>
+        <w:rPr>
+          <w:rFonts w:ascii="Times New Roman" w:eastAsia="Times New Roman" w:hAnsi="Times New Roman" w:cs="Times New Roman"/>
+          <w:color w:val="000000" w:themeColor="text1"/>
+        </w:rPr>
+        <w:t>Jupyter</w:t>
+      </w:r>
+      <w:proofErr w:type="spellEnd"/>
+      <w:r>
+        <w:rPr>
+          <w:rFonts w:ascii="Times New Roman" w:eastAsia="Times New Roman" w:hAnsi="Times New Roman" w:cs="Times New Roman"/>
+          <w:color w:val="000000" w:themeColor="text1"/>
+        </w:rPr>
+        <w:t xml:space="preserve"> notebook that will take prepared data from the Harris County </w:t>
+      </w:r>
+      <w:proofErr w:type="spellStart"/>
+      <w:r>
+        <w:rPr>
+          <w:rFonts w:ascii="Times New Roman" w:eastAsia="Times New Roman" w:hAnsi="Times New Roman" w:cs="Times New Roman"/>
+          <w:color w:val="000000" w:themeColor="text1"/>
+        </w:rPr>
+        <w:t>Appraisl</w:t>
+      </w:r>
+      <w:proofErr w:type="spellEnd"/>
+      <w:r>
+        <w:rPr>
+          <w:rFonts w:ascii="Times New Roman" w:eastAsia="Times New Roman" w:hAnsi="Times New Roman" w:cs="Times New Roman"/>
+          <w:color w:val="000000" w:themeColor="text1"/>
+        </w:rPr>
+        <w:t xml:space="preserve"> District (HCAD) and create a model that will predict the property values with at least an 0.80 R-squared fit. This model will be used to apply to all of the </w:t>
+      </w:r>
+      <w:proofErr w:type="spellStart"/>
+      <w:r>
+        <w:rPr>
+          <w:rFonts w:ascii="Times New Roman" w:eastAsia="Times New Roman" w:hAnsi="Times New Roman" w:cs="Times New Roman"/>
+          <w:color w:val="000000" w:themeColor="text1"/>
+        </w:rPr>
+        <w:t>properies</w:t>
+      </w:r>
+      <w:proofErr w:type="spellEnd"/>
+      <w:r>
+        <w:rPr>
+          <w:rFonts w:ascii="Times New Roman" w:eastAsia="Times New Roman" w:hAnsi="Times New Roman" w:cs="Times New Roman"/>
+          <w:color w:val="000000" w:themeColor="text1"/>
+        </w:rPr>
+        <w:t xml:space="preserve"> and where the </w:t>
+      </w:r>
+      <w:proofErr w:type="gramStart"/>
+      <w:r>
+        <w:rPr>
+          <w:rFonts w:ascii="Times New Roman" w:eastAsia="Times New Roman" w:hAnsi="Times New Roman" w:cs="Times New Roman"/>
+          <w:color w:val="000000" w:themeColor="text1"/>
+        </w:rPr>
+        <w:t>counties</w:t>
+      </w:r>
+      <w:proofErr w:type="gramEnd"/>
+      <w:r>
+        <w:rPr>
+          <w:rFonts w:ascii="Times New Roman" w:eastAsia="Times New Roman" w:hAnsi="Times New Roman" w:cs="Times New Roman"/>
+          <w:color w:val="000000" w:themeColor="text1"/>
+        </w:rPr>
+        <w:t xml:space="preserve"> assessed value is greater than the models predicted value, there will be a property that should be sent an advertisement to have their property taxes protested.</w:t>
+      </w:r>
+      <w:r>
+        <w:rPr>
+          <w:rFonts w:ascii="Times New Roman" w:eastAsia="Times New Roman" w:hAnsi="Times New Roman" w:cs="Times New Roman"/>
+          <w:color w:val="000000" w:themeColor="text1"/>
+        </w:rPr>
+        <w:t xml:space="preserve"> To help speed this up even the mailing address will be incorporated with the dataset. The properties that are good candidates will </w:t>
+      </w:r>
+      <w:proofErr w:type="gramStart"/>
+      <w:r>
+        <w:rPr>
+          <w:rFonts w:ascii="Times New Roman" w:eastAsia="Times New Roman" w:hAnsi="Times New Roman" w:cs="Times New Roman"/>
+          <w:color w:val="000000" w:themeColor="text1"/>
+        </w:rPr>
+        <w:t>exported</w:t>
+      </w:r>
+      <w:proofErr w:type="gramEnd"/>
+      <w:r>
+        <w:rPr>
+          <w:rFonts w:ascii="Times New Roman" w:eastAsia="Times New Roman" w:hAnsi="Times New Roman" w:cs="Times New Roman"/>
+          <w:color w:val="000000" w:themeColor="text1"/>
+        </w:rPr>
+        <w:t xml:space="preserve"> as a CSV file that can be viewed in excel or imported into a database for the customer to review easily without the need of programming knowledge.</w:t>
+      </w:r>
+      <w:r>
+        <w:rPr>
+          <w:rFonts w:ascii="Times New Roman" w:eastAsia="Times New Roman" w:hAnsi="Times New Roman" w:cs="Times New Roman"/>
+          <w:color w:val="000000" w:themeColor="text1"/>
+        </w:rPr>
+        <w:t xml:space="preserve"> </w:t>
+      </w:r>
+      <w:r>
+        <w:rPr>
+          <w:rFonts w:ascii="Times New Roman" w:eastAsia="Times New Roman" w:hAnsi="Times New Roman" w:cs="Times New Roman"/>
+          <w:color w:val="000000" w:themeColor="text1"/>
+        </w:rPr>
+        <w:t xml:space="preserve">There will be a </w:t>
+      </w:r>
+      <w:proofErr w:type="spellStart"/>
+      <w:r>
+        <w:rPr>
+          <w:rFonts w:ascii="Times New Roman" w:eastAsia="Times New Roman" w:hAnsi="Times New Roman" w:cs="Times New Roman"/>
+          <w:color w:val="000000" w:themeColor="text1"/>
+        </w:rPr>
+        <w:t>userguide</w:t>
+      </w:r>
+      <w:proofErr w:type="spellEnd"/>
+      <w:r>
+        <w:rPr>
+          <w:rFonts w:ascii="Times New Roman" w:eastAsia="Times New Roman" w:hAnsi="Times New Roman" w:cs="Times New Roman"/>
+          <w:color w:val="000000" w:themeColor="text1"/>
+        </w:rPr>
+        <w:t xml:space="preserve"> on how to setup and run the notebook and how to view the exported data.</w:t>
+      </w:r>
+    </w:p>
+    <w:p>
+      <w:pPr>
         <w:rPr>
           <w:color w:val="000000" w:themeColor="text1"/>
           <w:sz w:val="32"/>
@@ -1554,11 +1898,8 @@
           <w:lang w:val="en"/>
         </w:rPr>
       </w:pPr>
-      <w:bookmarkStart w:id="5" w:name="_Toc1736393957"/>
-      <w:r>
-        <w:rPr>
-          <w:b w:val="0"/>
-          <w:bCs w:val="0"/>
+      <w:r>
+        <w:rPr>
           <w:color w:val="000000" w:themeColor="text1"/>
           <w:sz w:val="32"/>
           <w:szCs w:val="32"/>
@@ -1653,6 +1994,424 @@
         </w:rPr>
         <w:t xml:space="preserve">Address any ethical or legal concerns regarding the data. If there are no concerns, explain why. </w:t>
       </w:r>
+    </w:p>
+    <w:p>
+      <w:pPr>
+        <w:ind w:left="360"/>
+        <w:rPr>
+          <w:rFonts w:ascii="Times New Roman" w:eastAsia="Times New Roman" w:hAnsi="Times New Roman" w:cs="Times New Roman"/>
+          <w:color w:val="000000" w:themeColor="text1"/>
+        </w:rPr>
+      </w:pPr>
+      <w:r>
+        <w:rPr>
+          <w:rFonts w:ascii="Times New Roman" w:eastAsia="Times New Roman" w:hAnsi="Times New Roman" w:cs="Times New Roman"/>
+          <w:color w:val="000000" w:themeColor="text1"/>
+        </w:rPr>
+        <w:t xml:space="preserve">The data is </w:t>
+      </w:r>
+      <w:proofErr w:type="spellStart"/>
+      <w:r>
+        <w:rPr>
+          <w:rFonts w:ascii="Times New Roman" w:eastAsia="Times New Roman" w:hAnsi="Times New Roman" w:cs="Times New Roman"/>
+          <w:color w:val="000000" w:themeColor="text1"/>
+        </w:rPr>
+        <w:t>publically</w:t>
+      </w:r>
+      <w:proofErr w:type="spellEnd"/>
+      <w:r>
+        <w:rPr>
+          <w:rFonts w:ascii="Times New Roman" w:eastAsia="Times New Roman" w:hAnsi="Times New Roman" w:cs="Times New Roman"/>
+          <w:color w:val="000000" w:themeColor="text1"/>
+        </w:rPr>
+        <w:t xml:space="preserve"> available</w:t>
+      </w:r>
+      <w:r>
+        <w:rPr>
+          <w:rFonts w:ascii="Times New Roman" w:eastAsia="Times New Roman" w:hAnsi="Times New Roman" w:cs="Times New Roman"/>
+          <w:color w:val="000000" w:themeColor="text1"/>
+        </w:rPr>
+        <w:t xml:space="preserve"> from HCAD’s website. I have included two CSV files where the data has been </w:t>
+      </w:r>
+      <w:proofErr w:type="gramStart"/>
+      <w:r>
+        <w:rPr>
+          <w:rFonts w:ascii="Times New Roman" w:eastAsia="Times New Roman" w:hAnsi="Times New Roman" w:cs="Times New Roman"/>
+          <w:color w:val="000000" w:themeColor="text1"/>
+        </w:rPr>
+        <w:t>prepare</w:t>
+      </w:r>
+      <w:proofErr w:type="gramEnd"/>
+      <w:r>
+        <w:rPr>
+          <w:rFonts w:ascii="Times New Roman" w:eastAsia="Times New Roman" w:hAnsi="Times New Roman" w:cs="Times New Roman"/>
+          <w:color w:val="000000" w:themeColor="text1"/>
+        </w:rPr>
+        <w:t xml:space="preserve"> for analysis. This process was automated with a python script that would download the zip files from the HCAD website and extract the text files that are exported from the HCAD’s </w:t>
+      </w:r>
+      <w:r>
+        <w:rPr>
+          <w:rFonts w:ascii="Times New Roman" w:eastAsia="Times New Roman" w:hAnsi="Times New Roman" w:cs="Times New Roman"/>
+          <w:color w:val="000000" w:themeColor="text1"/>
+        </w:rPr>
+        <w:lastRenderedPageBreak/>
+        <w:t xml:space="preserve">property Microsoft SQL server. I then have the text files loaded into </w:t>
+      </w:r>
+      <w:proofErr w:type="gramStart"/>
+      <w:r>
+        <w:rPr>
+          <w:rFonts w:ascii="Times New Roman" w:eastAsia="Times New Roman" w:hAnsi="Times New Roman" w:cs="Times New Roman"/>
+          <w:color w:val="000000" w:themeColor="text1"/>
+        </w:rPr>
+        <w:t>a</w:t>
+      </w:r>
+      <w:proofErr w:type="gramEnd"/>
+      <w:r>
+        <w:rPr>
+          <w:rFonts w:ascii="Times New Roman" w:eastAsia="Times New Roman" w:hAnsi="Times New Roman" w:cs="Times New Roman"/>
+          <w:color w:val="000000" w:themeColor="text1"/>
+        </w:rPr>
+        <w:t xml:space="preserve"> SQLite database so </w:t>
+      </w:r>
+      <w:proofErr w:type="spellStart"/>
+      <w:r>
+        <w:rPr>
+          <w:rFonts w:ascii="Times New Roman" w:eastAsia="Times New Roman" w:hAnsi="Times New Roman" w:cs="Times New Roman"/>
+          <w:color w:val="000000" w:themeColor="text1"/>
+        </w:rPr>
+        <w:t>the</w:t>
+      </w:r>
+      <w:proofErr w:type="spellEnd"/>
+      <w:r>
+        <w:rPr>
+          <w:rFonts w:ascii="Times New Roman" w:eastAsia="Times New Roman" w:hAnsi="Times New Roman" w:cs="Times New Roman"/>
+          <w:color w:val="000000" w:themeColor="text1"/>
+        </w:rPr>
+        <w:t xml:space="preserve"> can data can be prepared and joined into one Pandas </w:t>
+      </w:r>
+      <w:proofErr w:type="spellStart"/>
+      <w:r>
+        <w:rPr>
+          <w:rFonts w:ascii="Times New Roman" w:eastAsia="Times New Roman" w:hAnsi="Times New Roman" w:cs="Times New Roman"/>
+          <w:color w:val="000000" w:themeColor="text1"/>
+        </w:rPr>
+        <w:t>Dataframe</w:t>
+      </w:r>
+      <w:proofErr w:type="spellEnd"/>
+      <w:r>
+        <w:rPr>
+          <w:rFonts w:ascii="Times New Roman" w:eastAsia="Times New Roman" w:hAnsi="Times New Roman" w:cs="Times New Roman"/>
+          <w:color w:val="000000" w:themeColor="text1"/>
+        </w:rPr>
+        <w:t xml:space="preserve">. </w:t>
+      </w:r>
+    </w:p>
+    <w:p>
+      <w:pPr>
+        <w:ind w:left="360"/>
+        <w:rPr>
+          <w:rFonts w:ascii="Times New Roman" w:eastAsia="Times New Roman" w:hAnsi="Times New Roman" w:cs="Times New Roman"/>
+          <w:color w:val="000000" w:themeColor="text1"/>
+        </w:rPr>
+      </w:pPr>
+      <w:r>
+        <w:rPr>
+          <w:rFonts w:ascii="Times New Roman" w:eastAsia="Times New Roman" w:hAnsi="Times New Roman" w:cs="Times New Roman"/>
+          <w:color w:val="000000" w:themeColor="text1"/>
+        </w:rPr>
+        <w:t xml:space="preserve">I did some heavy SQL queries to encode property descriptions from text to an ordinal field </w:t>
+      </w:r>
+      <w:proofErr w:type="spellStart"/>
+      <w:r>
+        <w:rPr>
+          <w:rFonts w:ascii="Times New Roman" w:eastAsia="Times New Roman" w:hAnsi="Times New Roman" w:cs="Times New Roman"/>
+          <w:color w:val="000000" w:themeColor="text1"/>
+        </w:rPr>
+        <w:t>dscr_e</w:t>
+      </w:r>
+      <w:proofErr w:type="spellEnd"/>
+      <w:r>
+        <w:rPr>
+          <w:rFonts w:ascii="Times New Roman" w:eastAsia="Times New Roman" w:hAnsi="Times New Roman" w:cs="Times New Roman"/>
+          <w:color w:val="000000" w:themeColor="text1"/>
+        </w:rPr>
+        <w:t xml:space="preserve">; where the descriptions poor, very low, low, average, good, </w:t>
+      </w:r>
+      <w:proofErr w:type="gramStart"/>
+      <w:r>
+        <w:rPr>
+          <w:rFonts w:ascii="Times New Roman" w:eastAsia="Times New Roman" w:hAnsi="Times New Roman" w:cs="Times New Roman"/>
+          <w:color w:val="000000" w:themeColor="text1"/>
+        </w:rPr>
+        <w:t>excellent</w:t>
+      </w:r>
+      <w:proofErr w:type="gramEnd"/>
+      <w:r>
+        <w:rPr>
+          <w:rFonts w:ascii="Times New Roman" w:eastAsia="Times New Roman" w:hAnsi="Times New Roman" w:cs="Times New Roman"/>
+          <w:color w:val="000000" w:themeColor="text1"/>
+        </w:rPr>
+        <w:t xml:space="preserve"> and superior were encoded as 0,1,2,3,4,5,6. This is fitting for the data since each one does have an </w:t>
+      </w:r>
+      <w:proofErr w:type="spellStart"/>
+      <w:r>
+        <w:rPr>
+          <w:rFonts w:ascii="Times New Roman" w:eastAsia="Times New Roman" w:hAnsi="Times New Roman" w:cs="Times New Roman"/>
+          <w:color w:val="000000" w:themeColor="text1"/>
+        </w:rPr>
+        <w:t>acutal</w:t>
+      </w:r>
+      <w:proofErr w:type="spellEnd"/>
+      <w:r>
+        <w:rPr>
+          <w:rFonts w:ascii="Times New Roman" w:eastAsia="Times New Roman" w:hAnsi="Times New Roman" w:cs="Times New Roman"/>
+          <w:color w:val="000000" w:themeColor="text1"/>
+        </w:rPr>
+        <w:t xml:space="preserve"> value to it depending on the order. I found the order in the documentation that was supplied by the county on their website. I also extracted the most influential 11 features from the extra_features.txt file and pulled their corresponding value for each property and cleaned the data by filling in missing values with a 0. </w:t>
+      </w:r>
+      <w:proofErr w:type="gramStart"/>
+      <w:r>
+        <w:rPr>
+          <w:rFonts w:ascii="Times New Roman" w:eastAsia="Times New Roman" w:hAnsi="Times New Roman" w:cs="Times New Roman"/>
+          <w:color w:val="000000" w:themeColor="text1"/>
+        </w:rPr>
+        <w:t>So</w:t>
+      </w:r>
+      <w:proofErr w:type="gramEnd"/>
+      <w:r>
+        <w:rPr>
+          <w:rFonts w:ascii="Times New Roman" w:eastAsia="Times New Roman" w:hAnsi="Times New Roman" w:cs="Times New Roman"/>
+          <w:color w:val="000000" w:themeColor="text1"/>
+        </w:rPr>
+        <w:t xml:space="preserve"> if the property has a pool, it will have a value that the pool is assessed, but if there is no pool then the value is 0. Another tricky features that </w:t>
+      </w:r>
+      <w:proofErr w:type="gramStart"/>
+      <w:r>
+        <w:rPr>
+          <w:rFonts w:ascii="Times New Roman" w:eastAsia="Times New Roman" w:hAnsi="Times New Roman" w:cs="Times New Roman"/>
+          <w:color w:val="000000" w:themeColor="text1"/>
+        </w:rPr>
+        <w:t>was</w:t>
+      </w:r>
+      <w:proofErr w:type="gramEnd"/>
+      <w:r>
+        <w:rPr>
+          <w:rFonts w:ascii="Times New Roman" w:eastAsia="Times New Roman" w:hAnsi="Times New Roman" w:cs="Times New Roman"/>
+          <w:color w:val="000000" w:themeColor="text1"/>
+        </w:rPr>
+        <w:t xml:space="preserve"> manipulated to work was the number of bedrooms, bathrooms, half baths and total rooms. This was in a table that needed to be summed and then pivoted with a sub query</w:t>
+      </w:r>
+      <w:r>
+        <w:rPr>
+          <w:rFonts w:ascii="Times New Roman" w:eastAsia="Times New Roman" w:hAnsi="Times New Roman" w:cs="Times New Roman"/>
+          <w:color w:val="000000" w:themeColor="text1"/>
+        </w:rPr>
+        <w:t xml:space="preserve"> and cleaned to have missing values filled with a 0. The last filtering of the data was a simple filter the improvement type as 1001 (Single family homes), were built after 1900, has more than 50 improvement square footage and has an assessed value more than $0. Once this was pulled in there were still duplicate account numbers if there is more than one building on the account. </w:t>
+      </w:r>
+      <w:proofErr w:type="gramStart"/>
+      <w:r>
+        <w:rPr>
+          <w:rFonts w:ascii="Times New Roman" w:eastAsia="Times New Roman" w:hAnsi="Times New Roman" w:cs="Times New Roman"/>
+          <w:color w:val="000000" w:themeColor="text1"/>
+        </w:rPr>
+        <w:t>So</w:t>
+      </w:r>
+      <w:proofErr w:type="gramEnd"/>
+      <w:r>
+        <w:rPr>
+          <w:rFonts w:ascii="Times New Roman" w:eastAsia="Times New Roman" w:hAnsi="Times New Roman" w:cs="Times New Roman"/>
+          <w:color w:val="000000" w:themeColor="text1"/>
+        </w:rPr>
+        <w:t xml:space="preserve"> I grouped the accounts and summed the improvement square footage, took the minimum date erected (oldest building), maximum building number to account for how many buildings are on the account and averaged everything else since the data was duplicated. After all of this there are still over 1 million properties listed in </w:t>
+      </w:r>
+      <w:proofErr w:type="gramStart"/>
+      <w:r>
+        <w:rPr>
+          <w:rFonts w:ascii="Times New Roman" w:eastAsia="Times New Roman" w:hAnsi="Times New Roman" w:cs="Times New Roman"/>
+          <w:color w:val="000000" w:themeColor="text1"/>
+        </w:rPr>
+        <w:t>Harris county</w:t>
+      </w:r>
+      <w:proofErr w:type="gramEnd"/>
+      <w:r>
+        <w:rPr>
+          <w:rFonts w:ascii="Times New Roman" w:eastAsia="Times New Roman" w:hAnsi="Times New Roman" w:cs="Times New Roman"/>
+          <w:color w:val="000000" w:themeColor="text1"/>
+        </w:rPr>
+        <w:t>, it is the 3</w:t>
+      </w:r>
+      <w:r>
+        <w:rPr>
+          <w:rFonts w:ascii="Times New Roman" w:eastAsia="Times New Roman" w:hAnsi="Times New Roman" w:cs="Times New Roman"/>
+          <w:color w:val="000000" w:themeColor="text1"/>
+          <w:vertAlign w:val="superscript"/>
+        </w:rPr>
+        <w:t>rd</w:t>
+      </w:r>
+      <w:r>
+        <w:rPr>
+          <w:rFonts w:ascii="Times New Roman" w:eastAsia="Times New Roman" w:hAnsi="Times New Roman" w:cs="Times New Roman"/>
+          <w:color w:val="000000" w:themeColor="text1"/>
+        </w:rPr>
+        <w:t xml:space="preserve"> most populous county in the United States with over 4.7 million residents. </w:t>
+      </w:r>
+    </w:p>
+    <w:p>
+      <w:pPr>
+        <w:numPr>
+          <w:ilvl w:val="1"/>
+          <w:numId w:val="152"/>
+        </w:numPr>
+        <w:rPr>
+          <w:rFonts w:ascii="Times New Roman" w:hAnsi="Times New Roman" w:cs="Times New Roman"/>
+        </w:rPr>
+      </w:pPr>
+      <w:hyperlink r:id="rId8">
+        <w:r>
+          <w:rPr>
+            <w:rFonts w:ascii="Times New Roman" w:hAnsi="Times New Roman" w:cs="Times New Roman"/>
+            <w:color w:val="1155CC"/>
+            <w:u w:val="single"/>
+          </w:rPr>
+          <w:t>HCAD Property Data</w:t>
+        </w:r>
+      </w:hyperlink>
+      <w:r>
+        <w:rPr>
+          <w:rFonts w:ascii="Times New Roman" w:hAnsi="Times New Roman" w:cs="Times New Roman"/>
+        </w:rPr>
+        <w:t>: Real Property Data and Building Information</w:t>
+      </w:r>
+    </w:p>
+    <w:p>
+      <w:pPr>
+        <w:numPr>
+          <w:ilvl w:val="1"/>
+          <w:numId w:val="152"/>
+        </w:numPr>
+        <w:rPr>
+          <w:rFonts w:ascii="Times New Roman" w:hAnsi="Times New Roman" w:cs="Times New Roman"/>
+        </w:rPr>
+      </w:pPr>
+      <w:hyperlink r:id="rId9">
+        <w:r>
+          <w:rPr>
+            <w:rFonts w:ascii="Times New Roman" w:hAnsi="Times New Roman" w:cs="Times New Roman"/>
+            <w:color w:val="1155CC"/>
+            <w:u w:val="single"/>
+          </w:rPr>
+          <w:t>HCAD GIS Information</w:t>
+        </w:r>
+      </w:hyperlink>
+      <w:r>
+        <w:rPr>
+          <w:rFonts w:ascii="Times New Roman" w:hAnsi="Times New Roman" w:cs="Times New Roman"/>
+        </w:rPr>
+        <w:t>: Tax Parcels</w:t>
+      </w:r>
+    </w:p>
+    <w:p>
+      <w:pPr>
+        <w:ind w:firstLine="720"/>
+        <w:rPr>
+          <w:rFonts w:ascii="Times New Roman" w:hAnsi="Times New Roman" w:cs="Times New Roman"/>
+        </w:rPr>
+      </w:pPr>
+      <w:proofErr w:type="gramStart"/>
+      <w:r>
+        <w:rPr>
+          <w:rFonts w:ascii="Times New Roman" w:hAnsi="Times New Roman" w:cs="Times New Roman"/>
+        </w:rPr>
+        <w:t>All of</w:t>
+      </w:r>
+      <w:proofErr w:type="gramEnd"/>
+      <w:r>
+        <w:rPr>
+          <w:rFonts w:ascii="Times New Roman" w:hAnsi="Times New Roman" w:cs="Times New Roman"/>
+        </w:rPr>
+        <w:t xml:space="preserve"> the processing of the data is scripted and can be done on a computer that has admin rights and it can be prepared in less than 15 minutes depending on the internet connection. This script can also be triggered to run on a schedule so Tax Cutters and have the data ready when the analysis </w:t>
+      </w:r>
+      <w:proofErr w:type="gramStart"/>
+      <w:r>
+        <w:rPr>
+          <w:rFonts w:ascii="Times New Roman" w:hAnsi="Times New Roman" w:cs="Times New Roman"/>
+        </w:rPr>
+        <w:t>arrive</w:t>
+      </w:r>
+      <w:proofErr w:type="gramEnd"/>
+      <w:r>
+        <w:rPr>
+          <w:rFonts w:ascii="Times New Roman" w:hAnsi="Times New Roman" w:cs="Times New Roman"/>
+        </w:rPr>
+        <w:t xml:space="preserve"> to work. </w:t>
+      </w:r>
+    </w:p>
+    <w:p>
+      <w:pPr>
+        <w:ind w:firstLine="720"/>
+        <w:rPr>
+          <w:rFonts w:ascii="Times New Roman" w:hAnsi="Times New Roman" w:cs="Times New Roman"/>
+        </w:rPr>
+      </w:pPr>
+      <w:proofErr w:type="spellStart"/>
+      <w:r>
+        <w:rPr>
+          <w:rFonts w:ascii="Times New Roman" w:hAnsi="Times New Roman" w:cs="Times New Roman"/>
+        </w:rPr>
+        <w:t>Duringn</w:t>
+      </w:r>
+      <w:proofErr w:type="spellEnd"/>
+      <w:r>
+        <w:rPr>
+          <w:rFonts w:ascii="Times New Roman" w:hAnsi="Times New Roman" w:cs="Times New Roman"/>
+        </w:rPr>
+        <w:t xml:space="preserve"> the design phase the data resided on the HCAD </w:t>
+      </w:r>
+      <w:proofErr w:type="gramStart"/>
+      <w:r>
+        <w:rPr>
+          <w:rFonts w:ascii="Times New Roman" w:hAnsi="Times New Roman" w:cs="Times New Roman"/>
+        </w:rPr>
+        <w:t>website</w:t>
+      </w:r>
+      <w:proofErr w:type="gramEnd"/>
+      <w:r>
+        <w:rPr>
+          <w:rFonts w:ascii="Times New Roman" w:hAnsi="Times New Roman" w:cs="Times New Roman"/>
+        </w:rPr>
+        <w:t xml:space="preserve"> and the documentation was being reviewed to see what data needed to be extracted and what the field names mean and where their </w:t>
+      </w:r>
+      <w:proofErr w:type="spellStart"/>
+      <w:r>
+        <w:rPr>
+          <w:rFonts w:ascii="Times New Roman" w:hAnsi="Times New Roman" w:cs="Times New Roman"/>
+        </w:rPr>
+        <w:t>drscsiptions</w:t>
+      </w:r>
+      <w:proofErr w:type="spellEnd"/>
+      <w:r>
+        <w:rPr>
+          <w:rFonts w:ascii="Times New Roman" w:hAnsi="Times New Roman" w:cs="Times New Roman"/>
+        </w:rPr>
+        <w:t xml:space="preserve"> can be found. </w:t>
+      </w:r>
+    </w:p>
+    <w:p>
+      <w:pPr>
+        <w:ind w:left="360"/>
+        <w:rPr>
+          <w:rFonts w:ascii="Times New Roman" w:eastAsia="Times New Roman" w:hAnsi="Times New Roman" w:cs="Times New Roman"/>
+          <w:color w:val="000000" w:themeColor="text1"/>
+        </w:rPr>
+      </w:pPr>
+    </w:p>
+    <w:p>
+      <w:pPr>
+        <w:rPr>
+          <w:rFonts w:ascii="Times New Roman" w:eastAsia="Times New Roman" w:hAnsi="Times New Roman" w:cs="Times New Roman"/>
+          <w:color w:val="000000" w:themeColor="text1"/>
+        </w:rPr>
+      </w:pPr>
     </w:p>
     <w:p>
       <w:pPr>
@@ -1827,6 +2586,7 @@
                 <w:sz w:val="24"/>
                 <w:szCs w:val="24"/>
               </w:rPr>
+              <w:lastRenderedPageBreak/>
               <w:t>Milestone or deliverable</w:t>
             </w:r>
           </w:p>
@@ -2756,6 +3516,7 @@
         </w:rPr>
         <w:t xml:space="preserve"> or </w:t>
       </w:r>
+      <w:proofErr w:type="gramStart"/>
       <w:r>
         <w:rPr>
           <w:rFonts w:ascii="Times New Roman" w:eastAsia="Times New Roman" w:hAnsi="Times New Roman" w:cs="Times New Roman"/>
@@ -2768,8 +3529,18 @@
           <w:rFonts w:ascii="Times New Roman" w:eastAsia="Times New Roman" w:hAnsi="Times New Roman" w:cs="Times New Roman"/>
           <w:color w:val="000000" w:themeColor="text1"/>
         </w:rPr>
-        <w:t>.ipynb</w:t>
-      </w:r>
+        <w:t>.</w:t>
+      </w:r>
+      <w:proofErr w:type="spellStart"/>
+      <w:r>
+        <w:rPr>
+          <w:rFonts w:ascii="Times New Roman" w:eastAsia="Times New Roman" w:hAnsi="Times New Roman" w:cs="Times New Roman"/>
+          <w:color w:val="000000" w:themeColor="text1"/>
+        </w:rPr>
+        <w:t>ipynb</w:t>
+      </w:r>
+      <w:proofErr w:type="spellEnd"/>
+      <w:proofErr w:type="gramEnd"/>
       <w:r>
         <w:rPr>
           <w:rFonts w:ascii="Times New Roman" w:eastAsia="Times New Roman" w:hAnsi="Times New Roman" w:cs="Times New Roman"/>
@@ -2799,7 +3570,25 @@
           <w:color w:val="000000" w:themeColor="text1"/>
           <w:lang w:val="en"/>
         </w:rPr>
-        <w:t>Ideally, submitted applications should be reviewable using either Windows or Mac OS, e.g., Jupyter notebooks, webpages, Python projects, etc. If the source files exceed the 200 MB limit, consider providing screenshots or a Panopto video of the functioning application and contact your course instructor.</w:t>
+        <w:t xml:space="preserve">Ideally, submitted applications should be reviewable using either Windows or Mac OS, e.g., </w:t>
+      </w:r>
+      <w:proofErr w:type="spellStart"/>
+      <w:r>
+        <w:rPr>
+          <w:rFonts w:ascii="Times New Roman" w:eastAsia="Times New Roman" w:hAnsi="Times New Roman" w:cs="Times New Roman"/>
+          <w:color w:val="000000" w:themeColor="text1"/>
+          <w:lang w:val="en"/>
+        </w:rPr>
+        <w:t>Jupyter</w:t>
+      </w:r>
+      <w:proofErr w:type="spellEnd"/>
+      <w:r>
+        <w:rPr>
+          <w:rFonts w:ascii="Times New Roman" w:eastAsia="Times New Roman" w:hAnsi="Times New Roman" w:cs="Times New Roman"/>
+          <w:color w:val="000000" w:themeColor="text1"/>
+          <w:lang w:val="en"/>
+        </w:rPr>
+        <w:t xml:space="preserve"> notebooks, webpages, Python projects, etc. If the source files exceed the 200 MB limit, consider providing screenshots or a Panopto video of the functioning application and contact your course instructor.</w:t>
       </w:r>
     </w:p>
     <w:p>
@@ -3549,8 +4338,8 @@
       </w:pPr>
     </w:p>
     <w:sectPr>
-      <w:headerReference w:type="default" r:id="rId8"/>
-      <w:footerReference w:type="default" r:id="rId9"/>
+      <w:headerReference w:type="default" r:id="rId10"/>
+      <w:footerReference w:type="default" r:id="rId11"/>
       <w:pgSz w:w="12240" w:h="15840"/>
       <w:pgMar w:top="1440" w:right="1440" w:bottom="1440" w:left="1440" w:header="720" w:footer="720" w:gutter="0"/>
       <w:cols w:space="720"/>
@@ -3561,7 +4350,7 @@
 </file>
 
 <file path=word/endnotes.xml><?xml version="1.0" encoding="utf-8"?>
-<w:endnotes xmlns:wpc="http://schemas.microsoft.com/office/word/2010/wordprocessingCanvas" xmlns:cx="http://schemas.microsoft.com/office/drawing/2014/chartex" xmlns:cx1="http://schemas.microsoft.com/office/drawing/2015/9/8/chartex" xmlns:cx2="http://schemas.microsoft.com/office/drawing/2015/10/21/chartex" xmlns:cx3="http://schemas.microsoft.com/office/drawing/2016/5/9/chartex" xmlns:cx4="http://schemas.microsoft.com/office/drawing/2016/5/10/chartex" xmlns:cx5="http://schemas.microsoft.com/office/drawing/2016/5/11/chartex" xmlns:cx6="http://schemas.microsoft.com/office/drawing/2016/5/12/chartex" xmlns:cx7="http://schemas.microsoft.com/office/drawing/2016/5/13/chartex" xmlns:cx8="http://schemas.microsoft.com/office/drawing/2016/5/14/chartex" xmlns:mc="http://schemas.openxmlformats.org/markup-compatibility/2006" xmlns:aink="http://schemas.microsoft.com/office/drawing/2016/ink" xmlns:am3d="http://schemas.microsoft.com/office/drawing/2017/model3d" xmlns:o="urn:schemas-microsoft-com:office:office" xmlns:oel="http://schemas.microsoft.com/office/2019/extlst" xmlns:r="http://schemas.openxmlformats.org/officeDocument/2006/relationships" xmlns:m="http://schemas.openxmlformats.org/officeDocument/2006/math" xmlns:v="urn:schemas-microsoft-com:vml" xmlns:wp14="http://schemas.microsoft.com/office/word/2010/wordprocessingDrawing" xmlns:wp="http://schemas.openxmlformats.org/drawingml/2006/wordprocessingDrawing" xmlns:w10="urn:schemas-microsoft-com:office:word" xmlns:w="http://schemas.openxmlformats.org/wordprocessingml/2006/main" xmlns:w14="http://schemas.microsoft.com/office/word/2010/wordml" xmlns:w15="http://schemas.microsoft.com/office/word/2012/wordml" xmlns:w16cex="http://schemas.microsoft.com/office/word/2018/wordml/cex" xmlns:w16cid="http://schemas.microsoft.com/office/word/2016/wordml/cid" xmlns:w16="http://schemas.microsoft.com/office/word/2018/wordml" xmlns:w16du="http://schemas.microsoft.com/office/word/2023/wordml/word16du" xmlns:w16sdtdh="http://schemas.microsoft.com/office/word/2020/wordml/sdtdatahash" xmlns:w16se="http://schemas.microsoft.com/office/word/2015/wordml/symex" xmlns:wpg="http://schemas.microsoft.com/office/word/2010/wordprocessingGroup" xmlns:wpi="http://schemas.microsoft.com/office/word/2010/wordprocessingInk" xmlns:wne="http://schemas.microsoft.com/office/word/2006/wordml" xmlns:wps="http://schemas.microsoft.com/office/word/2010/wordprocessingShape" mc:Ignorable="w14 w15 w16se w16cid w16 w16cex w16sdtdh w16du wp14">
+<w:endnotes xmlns:wpc="http://schemas.microsoft.com/office/word/2010/wordprocessingCanvas" xmlns:cx="http://schemas.microsoft.com/office/drawing/2014/chartex" xmlns:cx1="http://schemas.microsoft.com/office/drawing/2015/9/8/chartex" xmlns:cx2="http://schemas.microsoft.com/office/drawing/2015/10/21/chartex" xmlns:cx3="http://schemas.microsoft.com/office/drawing/2016/5/9/chartex" xmlns:cx4="http://schemas.microsoft.com/office/drawing/2016/5/10/chartex" xmlns:cx5="http://schemas.microsoft.com/office/drawing/2016/5/11/chartex" xmlns:cx6="http://schemas.microsoft.com/office/drawing/2016/5/12/chartex" xmlns:cx7="http://schemas.microsoft.com/office/drawing/2016/5/13/chartex" xmlns:cx8="http://schemas.microsoft.com/office/drawing/2016/5/14/chartex" xmlns:mc="http://schemas.openxmlformats.org/markup-compatibility/2006" xmlns:aink="http://schemas.microsoft.com/office/drawing/2016/ink" xmlns:am3d="http://schemas.microsoft.com/office/drawing/2017/model3d" xmlns:o="urn:schemas-microsoft-com:office:office" xmlns:oel="http://schemas.microsoft.com/office/2019/extlst" xmlns:r="http://schemas.openxmlformats.org/officeDocument/2006/relationships" xmlns:m="http://schemas.openxmlformats.org/officeDocument/2006/math" xmlns:v="urn:schemas-microsoft-com:vml" xmlns:wp14="http://schemas.microsoft.com/office/word/2010/wordprocessingDrawing" xmlns:wp="http://schemas.openxmlformats.org/drawingml/2006/wordprocessingDrawing" xmlns:w10="urn:schemas-microsoft-com:office:word" xmlns:w="http://schemas.openxmlformats.org/wordprocessingml/2006/main" xmlns:w14="http://schemas.microsoft.com/office/word/2010/wordml" xmlns:w15="http://schemas.microsoft.com/office/word/2012/wordml" xmlns:w16cex="http://schemas.microsoft.com/office/word/2018/wordml/cex" xmlns:w16cid="http://schemas.microsoft.com/office/word/2016/wordml/cid" xmlns:w16="http://schemas.microsoft.com/office/word/2018/wordml" xmlns:w16sdtdh="http://schemas.microsoft.com/office/word/2020/wordml/sdtdatahash" xmlns:w16se="http://schemas.microsoft.com/office/word/2015/wordml/symex" xmlns:wpg="http://schemas.microsoft.com/office/word/2010/wordprocessingGroup" xmlns:wpi="http://schemas.microsoft.com/office/word/2010/wordprocessingInk" xmlns:wne="http://schemas.microsoft.com/office/word/2006/wordml" xmlns:wps="http://schemas.microsoft.com/office/word/2010/wordprocessingShape" mc:Ignorable="w14 w15 w16se w16cid w16 w16cex w16sdtdh wp14">
   <w:endnote w:type="separator" w:id="-1">
     <w:p>
       <w:pPr>
@@ -3586,7 +4375,7 @@
 </file>
 
 <file path=word/footer1.xml><?xml version="1.0" encoding="utf-8"?>
-<w:ftr xmlns:wpc="http://schemas.microsoft.com/office/word/2010/wordprocessingCanvas" xmlns:cx="http://schemas.microsoft.com/office/drawing/2014/chartex" xmlns:cx1="http://schemas.microsoft.com/office/drawing/2015/9/8/chartex" xmlns:cx2="http://schemas.microsoft.com/office/drawing/2015/10/21/chartex" xmlns:cx3="http://schemas.microsoft.com/office/drawing/2016/5/9/chartex" xmlns:cx4="http://schemas.microsoft.com/office/drawing/2016/5/10/chartex" xmlns:cx5="http://schemas.microsoft.com/office/drawing/2016/5/11/chartex" xmlns:cx6="http://schemas.microsoft.com/office/drawing/2016/5/12/chartex" xmlns:cx7="http://schemas.microsoft.com/office/drawing/2016/5/13/chartex" xmlns:cx8="http://schemas.microsoft.com/office/drawing/2016/5/14/chartex" xmlns:mc="http://schemas.openxmlformats.org/markup-compatibility/2006" xmlns:aink="http://schemas.microsoft.com/office/drawing/2016/ink" xmlns:am3d="http://schemas.microsoft.com/office/drawing/2017/model3d" xmlns:o="urn:schemas-microsoft-com:office:office" xmlns:oel="http://schemas.microsoft.com/office/2019/extlst" xmlns:r="http://schemas.openxmlformats.org/officeDocument/2006/relationships" xmlns:m="http://schemas.openxmlformats.org/officeDocument/2006/math" xmlns:v="urn:schemas-microsoft-com:vml" xmlns:wp14="http://schemas.microsoft.com/office/word/2010/wordprocessingDrawing" xmlns:wp="http://schemas.openxmlformats.org/drawingml/2006/wordprocessingDrawing" xmlns:w10="urn:schemas-microsoft-com:office:word" xmlns:w="http://schemas.openxmlformats.org/wordprocessingml/2006/main" xmlns:w14="http://schemas.microsoft.com/office/word/2010/wordml" xmlns:w15="http://schemas.microsoft.com/office/word/2012/wordml" xmlns:w16cex="http://schemas.microsoft.com/office/word/2018/wordml/cex" xmlns:w16cid="http://schemas.microsoft.com/office/word/2016/wordml/cid" xmlns:w16="http://schemas.microsoft.com/office/word/2018/wordml" xmlns:w16du="http://schemas.microsoft.com/office/word/2023/wordml/word16du" xmlns:w16sdtdh="http://schemas.microsoft.com/office/word/2020/wordml/sdtdatahash" xmlns:w16se="http://schemas.microsoft.com/office/word/2015/wordml/symex" xmlns:wpg="http://schemas.microsoft.com/office/word/2010/wordprocessingGroup" xmlns:wpi="http://schemas.microsoft.com/office/word/2010/wordprocessingInk" xmlns:wne="http://schemas.microsoft.com/office/word/2006/wordml" xmlns:wps="http://schemas.microsoft.com/office/word/2010/wordprocessingShape" mc:Ignorable="w14 w15 w16se w16cid w16 w16cex w16sdtdh w16du wp14">
+<w:ftr xmlns:wpc="http://schemas.microsoft.com/office/word/2010/wordprocessingCanvas" xmlns:cx="http://schemas.microsoft.com/office/drawing/2014/chartex" xmlns:cx1="http://schemas.microsoft.com/office/drawing/2015/9/8/chartex" xmlns:cx2="http://schemas.microsoft.com/office/drawing/2015/10/21/chartex" xmlns:cx3="http://schemas.microsoft.com/office/drawing/2016/5/9/chartex" xmlns:cx4="http://schemas.microsoft.com/office/drawing/2016/5/10/chartex" xmlns:cx5="http://schemas.microsoft.com/office/drawing/2016/5/11/chartex" xmlns:cx6="http://schemas.microsoft.com/office/drawing/2016/5/12/chartex" xmlns:cx7="http://schemas.microsoft.com/office/drawing/2016/5/13/chartex" xmlns:cx8="http://schemas.microsoft.com/office/drawing/2016/5/14/chartex" xmlns:mc="http://schemas.openxmlformats.org/markup-compatibility/2006" xmlns:aink="http://schemas.microsoft.com/office/drawing/2016/ink" xmlns:am3d="http://schemas.microsoft.com/office/drawing/2017/model3d" xmlns:o="urn:schemas-microsoft-com:office:office" xmlns:oel="http://schemas.microsoft.com/office/2019/extlst" xmlns:r="http://schemas.openxmlformats.org/officeDocument/2006/relationships" xmlns:m="http://schemas.openxmlformats.org/officeDocument/2006/math" xmlns:v="urn:schemas-microsoft-com:vml" xmlns:wp14="http://schemas.microsoft.com/office/word/2010/wordprocessingDrawing" xmlns:wp="http://schemas.openxmlformats.org/drawingml/2006/wordprocessingDrawing" xmlns:w10="urn:schemas-microsoft-com:office:word" xmlns:w="http://schemas.openxmlformats.org/wordprocessingml/2006/main" xmlns:w14="http://schemas.microsoft.com/office/word/2010/wordml" xmlns:w15="http://schemas.microsoft.com/office/word/2012/wordml" xmlns:w16cex="http://schemas.microsoft.com/office/word/2018/wordml/cex" xmlns:w16cid="http://schemas.microsoft.com/office/word/2016/wordml/cid" xmlns:w16="http://schemas.microsoft.com/office/word/2018/wordml" xmlns:w16sdtdh="http://schemas.microsoft.com/office/word/2020/wordml/sdtdatahash" xmlns:w16se="http://schemas.microsoft.com/office/word/2015/wordml/symex" xmlns:wpg="http://schemas.microsoft.com/office/word/2010/wordprocessingGroup" xmlns:wpi="http://schemas.microsoft.com/office/word/2010/wordprocessingInk" xmlns:wne="http://schemas.microsoft.com/office/word/2006/wordml" xmlns:wps="http://schemas.microsoft.com/office/word/2010/wordprocessingShape" mc:Ignorable="w14 w15 w16se w16cid w16 w16cex w16sdtdh wp14">
   <w:tbl>
     <w:tblPr>
       <w:tblW w:w="0" w:type="auto"/>
@@ -3668,7 +4457,7 @@
 </file>
 
 <file path=word/footnotes.xml><?xml version="1.0" encoding="utf-8"?>
-<w:footnotes xmlns:wpc="http://schemas.microsoft.com/office/word/2010/wordprocessingCanvas" xmlns:cx="http://schemas.microsoft.com/office/drawing/2014/chartex" xmlns:cx1="http://schemas.microsoft.com/office/drawing/2015/9/8/chartex" xmlns:cx2="http://schemas.microsoft.com/office/drawing/2015/10/21/chartex" xmlns:cx3="http://schemas.microsoft.com/office/drawing/2016/5/9/chartex" xmlns:cx4="http://schemas.microsoft.com/office/drawing/2016/5/10/chartex" xmlns:cx5="http://schemas.microsoft.com/office/drawing/2016/5/11/chartex" xmlns:cx6="http://schemas.microsoft.com/office/drawing/2016/5/12/chartex" xmlns:cx7="http://schemas.microsoft.com/office/drawing/2016/5/13/chartex" xmlns:cx8="http://schemas.microsoft.com/office/drawing/2016/5/14/chartex" xmlns:mc="http://schemas.openxmlformats.org/markup-compatibility/2006" xmlns:aink="http://schemas.microsoft.com/office/drawing/2016/ink" xmlns:am3d="http://schemas.microsoft.com/office/drawing/2017/model3d" xmlns:o="urn:schemas-microsoft-com:office:office" xmlns:oel="http://schemas.microsoft.com/office/2019/extlst" xmlns:r="http://schemas.openxmlformats.org/officeDocument/2006/relationships" xmlns:m="http://schemas.openxmlformats.org/officeDocument/2006/math" xmlns:v="urn:schemas-microsoft-com:vml" xmlns:wp14="http://schemas.microsoft.com/office/word/2010/wordprocessingDrawing" xmlns:wp="http://schemas.openxmlformats.org/drawingml/2006/wordprocessingDrawing" xmlns:w10="urn:schemas-microsoft-com:office:word" xmlns:w="http://schemas.openxmlformats.org/wordprocessingml/2006/main" xmlns:w14="http://schemas.microsoft.com/office/word/2010/wordml" xmlns:w15="http://schemas.microsoft.com/office/word/2012/wordml" xmlns:w16cex="http://schemas.microsoft.com/office/word/2018/wordml/cex" xmlns:w16cid="http://schemas.microsoft.com/office/word/2016/wordml/cid" xmlns:w16="http://schemas.microsoft.com/office/word/2018/wordml" xmlns:w16du="http://schemas.microsoft.com/office/word/2023/wordml/word16du" xmlns:w16sdtdh="http://schemas.microsoft.com/office/word/2020/wordml/sdtdatahash" xmlns:w16se="http://schemas.microsoft.com/office/word/2015/wordml/symex" xmlns:wpg="http://schemas.microsoft.com/office/word/2010/wordprocessingGroup" xmlns:wpi="http://schemas.microsoft.com/office/word/2010/wordprocessingInk" xmlns:wne="http://schemas.microsoft.com/office/word/2006/wordml" xmlns:wps="http://schemas.microsoft.com/office/word/2010/wordprocessingShape" mc:Ignorable="w14 w15 w16se w16cid w16 w16cex w16sdtdh w16du wp14">
+<w:footnotes xmlns:wpc="http://schemas.microsoft.com/office/word/2010/wordprocessingCanvas" xmlns:cx="http://schemas.microsoft.com/office/drawing/2014/chartex" xmlns:cx1="http://schemas.microsoft.com/office/drawing/2015/9/8/chartex" xmlns:cx2="http://schemas.microsoft.com/office/drawing/2015/10/21/chartex" xmlns:cx3="http://schemas.microsoft.com/office/drawing/2016/5/9/chartex" xmlns:cx4="http://schemas.microsoft.com/office/drawing/2016/5/10/chartex" xmlns:cx5="http://schemas.microsoft.com/office/drawing/2016/5/11/chartex" xmlns:cx6="http://schemas.microsoft.com/office/drawing/2016/5/12/chartex" xmlns:cx7="http://schemas.microsoft.com/office/drawing/2016/5/13/chartex" xmlns:cx8="http://schemas.microsoft.com/office/drawing/2016/5/14/chartex" xmlns:mc="http://schemas.openxmlformats.org/markup-compatibility/2006" xmlns:aink="http://schemas.microsoft.com/office/drawing/2016/ink" xmlns:am3d="http://schemas.microsoft.com/office/drawing/2017/model3d" xmlns:o="urn:schemas-microsoft-com:office:office" xmlns:oel="http://schemas.microsoft.com/office/2019/extlst" xmlns:r="http://schemas.openxmlformats.org/officeDocument/2006/relationships" xmlns:m="http://schemas.openxmlformats.org/officeDocument/2006/math" xmlns:v="urn:schemas-microsoft-com:vml" xmlns:wp14="http://schemas.microsoft.com/office/word/2010/wordprocessingDrawing" xmlns:wp="http://schemas.openxmlformats.org/drawingml/2006/wordprocessingDrawing" xmlns:w10="urn:schemas-microsoft-com:office:word" xmlns:w="http://schemas.openxmlformats.org/wordprocessingml/2006/main" xmlns:w14="http://schemas.microsoft.com/office/word/2010/wordml" xmlns:w15="http://schemas.microsoft.com/office/word/2012/wordml" xmlns:w16cex="http://schemas.microsoft.com/office/word/2018/wordml/cex" xmlns:w16cid="http://schemas.microsoft.com/office/word/2016/wordml/cid" xmlns:w16="http://schemas.microsoft.com/office/word/2018/wordml" xmlns:w16sdtdh="http://schemas.microsoft.com/office/word/2020/wordml/sdtdatahash" xmlns:w16se="http://schemas.microsoft.com/office/word/2015/wordml/symex" xmlns:wpg="http://schemas.microsoft.com/office/word/2010/wordprocessingGroup" xmlns:wpi="http://schemas.microsoft.com/office/word/2010/wordprocessingInk" xmlns:wne="http://schemas.microsoft.com/office/word/2006/wordml" xmlns:wps="http://schemas.microsoft.com/office/word/2010/wordprocessingShape" mc:Ignorable="w14 w15 w16se w16cid w16 w16cex w16sdtdh wp14">
   <w:footnote w:type="separator" w:id="-1">
     <w:p>
       <w:pPr>
@@ -3693,7 +4482,7 @@
 </file>
 
 <file path=word/header1.xml><?xml version="1.0" encoding="utf-8"?>
-<w:hdr xmlns:wpc="http://schemas.microsoft.com/office/word/2010/wordprocessingCanvas" xmlns:cx="http://schemas.microsoft.com/office/drawing/2014/chartex" xmlns:cx1="http://schemas.microsoft.com/office/drawing/2015/9/8/chartex" xmlns:cx2="http://schemas.microsoft.com/office/drawing/2015/10/21/chartex" xmlns:cx3="http://schemas.microsoft.com/office/drawing/2016/5/9/chartex" xmlns:cx4="http://schemas.microsoft.com/office/drawing/2016/5/10/chartex" xmlns:cx5="http://schemas.microsoft.com/office/drawing/2016/5/11/chartex" xmlns:cx6="http://schemas.microsoft.com/office/drawing/2016/5/12/chartex" xmlns:cx7="http://schemas.microsoft.com/office/drawing/2016/5/13/chartex" xmlns:cx8="http://schemas.microsoft.com/office/drawing/2016/5/14/chartex" xmlns:mc="http://schemas.openxmlformats.org/markup-compatibility/2006" xmlns:aink="http://schemas.microsoft.com/office/drawing/2016/ink" xmlns:am3d="http://schemas.microsoft.com/office/drawing/2017/model3d" xmlns:o="urn:schemas-microsoft-com:office:office" xmlns:oel="http://schemas.microsoft.com/office/2019/extlst" xmlns:r="http://schemas.openxmlformats.org/officeDocument/2006/relationships" xmlns:m="http://schemas.openxmlformats.org/officeDocument/2006/math" xmlns:v="urn:schemas-microsoft-com:vml" xmlns:wp14="http://schemas.microsoft.com/office/word/2010/wordprocessingDrawing" xmlns:wp="http://schemas.openxmlformats.org/drawingml/2006/wordprocessingDrawing" xmlns:w10="urn:schemas-microsoft-com:office:word" xmlns:w="http://schemas.openxmlformats.org/wordprocessingml/2006/main" xmlns:w14="http://schemas.microsoft.com/office/word/2010/wordml" xmlns:w15="http://schemas.microsoft.com/office/word/2012/wordml" xmlns:w16cex="http://schemas.microsoft.com/office/word/2018/wordml/cex" xmlns:w16cid="http://schemas.microsoft.com/office/word/2016/wordml/cid" xmlns:w16="http://schemas.microsoft.com/office/word/2018/wordml" xmlns:w16du="http://schemas.microsoft.com/office/word/2023/wordml/word16du" xmlns:w16sdtdh="http://schemas.microsoft.com/office/word/2020/wordml/sdtdatahash" xmlns:w16se="http://schemas.microsoft.com/office/word/2015/wordml/symex" xmlns:wpg="http://schemas.microsoft.com/office/word/2010/wordprocessingGroup" xmlns:wpi="http://schemas.microsoft.com/office/word/2010/wordprocessingInk" xmlns:wne="http://schemas.microsoft.com/office/word/2006/wordml" xmlns:wps="http://schemas.microsoft.com/office/word/2010/wordprocessingShape" mc:Ignorable="w14 w15 w16se w16cid w16 w16cex w16sdtdh w16du wp14">
+<w:hdr xmlns:wpc="http://schemas.microsoft.com/office/word/2010/wordprocessingCanvas" xmlns:cx="http://schemas.microsoft.com/office/drawing/2014/chartex" xmlns:cx1="http://schemas.microsoft.com/office/drawing/2015/9/8/chartex" xmlns:cx2="http://schemas.microsoft.com/office/drawing/2015/10/21/chartex" xmlns:cx3="http://schemas.microsoft.com/office/drawing/2016/5/9/chartex" xmlns:cx4="http://schemas.microsoft.com/office/drawing/2016/5/10/chartex" xmlns:cx5="http://schemas.microsoft.com/office/drawing/2016/5/11/chartex" xmlns:cx6="http://schemas.microsoft.com/office/drawing/2016/5/12/chartex" xmlns:cx7="http://schemas.microsoft.com/office/drawing/2016/5/13/chartex" xmlns:cx8="http://schemas.microsoft.com/office/drawing/2016/5/14/chartex" xmlns:mc="http://schemas.openxmlformats.org/markup-compatibility/2006" xmlns:aink="http://schemas.microsoft.com/office/drawing/2016/ink" xmlns:am3d="http://schemas.microsoft.com/office/drawing/2017/model3d" xmlns:o="urn:schemas-microsoft-com:office:office" xmlns:oel="http://schemas.microsoft.com/office/2019/extlst" xmlns:r="http://schemas.openxmlformats.org/officeDocument/2006/relationships" xmlns:m="http://schemas.openxmlformats.org/officeDocument/2006/math" xmlns:v="urn:schemas-microsoft-com:vml" xmlns:wp14="http://schemas.microsoft.com/office/word/2010/wordprocessingDrawing" xmlns:wp="http://schemas.openxmlformats.org/drawingml/2006/wordprocessingDrawing" xmlns:w10="urn:schemas-microsoft-com:office:word" xmlns:w="http://schemas.openxmlformats.org/wordprocessingml/2006/main" xmlns:w14="http://schemas.microsoft.com/office/word/2010/wordml" xmlns:w15="http://schemas.microsoft.com/office/word/2012/wordml" xmlns:w16cex="http://schemas.microsoft.com/office/word/2018/wordml/cex" xmlns:w16cid="http://schemas.microsoft.com/office/word/2016/wordml/cid" xmlns:w16="http://schemas.microsoft.com/office/word/2018/wordml" xmlns:w16sdtdh="http://schemas.microsoft.com/office/word/2020/wordml/sdtdatahash" xmlns:w16se="http://schemas.microsoft.com/office/word/2015/wordml/symex" xmlns:wpg="http://schemas.microsoft.com/office/word/2010/wordprocessingGroup" xmlns:wpi="http://schemas.microsoft.com/office/word/2010/wordprocessingInk" xmlns:wne="http://schemas.microsoft.com/office/word/2006/wordml" xmlns:wps="http://schemas.microsoft.com/office/word/2010/wordprocessingShape" mc:Ignorable="w14 w15 w16se w16cid w16 w16cex w16sdtdh wp14">
   <w:tbl>
     <w:tblPr>
       <w:tblW w:w="0" w:type="auto"/>
@@ -3765,7 +4554,7 @@
 </file>
 
 <file path=word/numbering.xml><?xml version="1.0" encoding="utf-8"?>
-<w:numbering xmlns:wpc="http://schemas.microsoft.com/office/word/2010/wordprocessingCanvas" xmlns:cx="http://schemas.microsoft.com/office/drawing/2014/chartex" xmlns:cx1="http://schemas.microsoft.com/office/drawing/2015/9/8/chartex" xmlns:cx2="http://schemas.microsoft.com/office/drawing/2015/10/21/chartex" xmlns:cx3="http://schemas.microsoft.com/office/drawing/2016/5/9/chartex" xmlns:cx4="http://schemas.microsoft.com/office/drawing/2016/5/10/chartex" xmlns:cx5="http://schemas.microsoft.com/office/drawing/2016/5/11/chartex" xmlns:cx6="http://schemas.microsoft.com/office/drawing/2016/5/12/chartex" xmlns:cx7="http://schemas.microsoft.com/office/drawing/2016/5/13/chartex" xmlns:cx8="http://schemas.microsoft.com/office/drawing/2016/5/14/chartex" xmlns:mc="http://schemas.openxmlformats.org/markup-compatibility/2006" xmlns:aink="http://schemas.microsoft.com/office/drawing/2016/ink" xmlns:am3d="http://schemas.microsoft.com/office/drawing/2017/model3d" xmlns:o="urn:schemas-microsoft-com:office:office" xmlns:oel="http://schemas.microsoft.com/office/2019/extlst" xmlns:r="http://schemas.openxmlformats.org/officeDocument/2006/relationships" xmlns:m="http://schemas.openxmlformats.org/officeDocument/2006/math" xmlns:v="urn:schemas-microsoft-com:vml" xmlns:wp14="http://schemas.microsoft.com/office/word/2010/wordprocessingDrawing" xmlns:wp="http://schemas.openxmlformats.org/drawingml/2006/wordprocessingDrawing" xmlns:w10="urn:schemas-microsoft-com:office:word" xmlns:w="http://schemas.openxmlformats.org/wordprocessingml/2006/main" xmlns:w14="http://schemas.microsoft.com/office/word/2010/wordml" xmlns:w15="http://schemas.microsoft.com/office/word/2012/wordml" xmlns:w16cex="http://schemas.microsoft.com/office/word/2018/wordml/cex" xmlns:w16cid="http://schemas.microsoft.com/office/word/2016/wordml/cid" xmlns:w16="http://schemas.microsoft.com/office/word/2018/wordml" xmlns:w16du="http://schemas.microsoft.com/office/word/2023/wordml/word16du" xmlns:w16sdtdh="http://schemas.microsoft.com/office/word/2020/wordml/sdtdatahash" xmlns:w16se="http://schemas.microsoft.com/office/word/2015/wordml/symex" xmlns:wpg="http://schemas.microsoft.com/office/word/2010/wordprocessingGroup" xmlns:wpi="http://schemas.microsoft.com/office/word/2010/wordprocessingInk" xmlns:wne="http://schemas.microsoft.com/office/word/2006/wordml" xmlns:wps="http://schemas.microsoft.com/office/word/2010/wordprocessingShape" mc:Ignorable="w14 w15 w16se w16cid w16 w16cex w16sdtdh w16du wp14">
+<w:numbering xmlns:wpc="http://schemas.microsoft.com/office/word/2010/wordprocessingCanvas" xmlns:cx="http://schemas.microsoft.com/office/drawing/2014/chartex" xmlns:cx1="http://schemas.microsoft.com/office/drawing/2015/9/8/chartex" xmlns:cx2="http://schemas.microsoft.com/office/drawing/2015/10/21/chartex" xmlns:cx3="http://schemas.microsoft.com/office/drawing/2016/5/9/chartex" xmlns:cx4="http://schemas.microsoft.com/office/drawing/2016/5/10/chartex" xmlns:cx5="http://schemas.microsoft.com/office/drawing/2016/5/11/chartex" xmlns:cx6="http://schemas.microsoft.com/office/drawing/2016/5/12/chartex" xmlns:cx7="http://schemas.microsoft.com/office/drawing/2016/5/13/chartex" xmlns:cx8="http://schemas.microsoft.com/office/drawing/2016/5/14/chartex" xmlns:mc="http://schemas.openxmlformats.org/markup-compatibility/2006" xmlns:aink="http://schemas.microsoft.com/office/drawing/2016/ink" xmlns:am3d="http://schemas.microsoft.com/office/drawing/2017/model3d" xmlns:o="urn:schemas-microsoft-com:office:office" xmlns:oel="http://schemas.microsoft.com/office/2019/extlst" xmlns:r="http://schemas.openxmlformats.org/officeDocument/2006/relationships" xmlns:m="http://schemas.openxmlformats.org/officeDocument/2006/math" xmlns:v="urn:schemas-microsoft-com:vml" xmlns:wp14="http://schemas.microsoft.com/office/word/2010/wordprocessingDrawing" xmlns:wp="http://schemas.openxmlformats.org/drawingml/2006/wordprocessingDrawing" xmlns:w10="urn:schemas-microsoft-com:office:word" xmlns:w="http://schemas.openxmlformats.org/wordprocessingml/2006/main" xmlns:w14="http://schemas.microsoft.com/office/word/2010/wordml" xmlns:w15="http://schemas.microsoft.com/office/word/2012/wordml" xmlns:w16cex="http://schemas.microsoft.com/office/word/2018/wordml/cex" xmlns:w16cid="http://schemas.microsoft.com/office/word/2016/wordml/cid" xmlns:w16="http://schemas.microsoft.com/office/word/2018/wordml" xmlns:w16sdtdh="http://schemas.microsoft.com/office/word/2020/wordml/sdtdatahash" xmlns:w16se="http://schemas.microsoft.com/office/word/2015/wordml/symex" xmlns:wpg="http://schemas.microsoft.com/office/word/2010/wordprocessingGroup" xmlns:wpi="http://schemas.microsoft.com/office/word/2010/wordprocessingInk" xmlns:wne="http://schemas.microsoft.com/office/word/2006/wordml" xmlns:wps="http://schemas.microsoft.com/office/word/2010/wordprocessingShape" mc:Ignorable="w14 w15 w16se w16cid w16 w16cex w16sdtdh wp14">
   <w:abstractNum w:abstractNumId="0" w15:restartNumberingAfterBreak="0">
     <w:nsid w:val="00B70348"/>
     <w:multiLevelType w:val="hybridMultilevel"/>
@@ -16699,6 +17488,119 @@
     </w:lvl>
   </w:abstractNum>
   <w:abstractNum w:abstractNumId="118" w15:restartNumberingAfterBreak="0">
+    <w:nsid w:val="628314D1"/>
+    <w:multiLevelType w:val="multilevel"/>
+    <w:tmpl w:val="A8DCA732"/>
+    <w:lvl w:ilvl="0">
+      <w:start w:val="1"/>
+      <w:numFmt w:val="bullet"/>
+      <w:lvlText w:val="●"/>
+      <w:lvlJc w:val="left"/>
+      <w:pPr>
+        <w:ind w:left="720" w:hanging="360"/>
+      </w:pPr>
+      <w:rPr>
+        <w:u w:val="none"/>
+      </w:rPr>
+    </w:lvl>
+    <w:lvl w:ilvl="1">
+      <w:start w:val="1"/>
+      <w:numFmt w:val="bullet"/>
+      <w:lvlText w:val="o"/>
+      <w:lvlJc w:val="left"/>
+      <w:pPr>
+        <w:ind w:left="1440" w:hanging="360"/>
+      </w:pPr>
+      <w:rPr>
+        <w:u w:val="none"/>
+      </w:rPr>
+    </w:lvl>
+    <w:lvl w:ilvl="2">
+      <w:start w:val="1"/>
+      <w:numFmt w:val="bullet"/>
+      <w:lvlText w:val="▪"/>
+      <w:lvlJc w:val="left"/>
+      <w:pPr>
+        <w:ind w:left="2160" w:hanging="360"/>
+      </w:pPr>
+      <w:rPr>
+        <w:u w:val="none"/>
+      </w:rPr>
+    </w:lvl>
+    <w:lvl w:ilvl="3">
+      <w:start w:val="1"/>
+      <w:numFmt w:val="bullet"/>
+      <w:lvlText w:val="●"/>
+      <w:lvlJc w:val="left"/>
+      <w:pPr>
+        <w:ind w:left="2880" w:hanging="360"/>
+      </w:pPr>
+      <w:rPr>
+        <w:u w:val="none"/>
+      </w:rPr>
+    </w:lvl>
+    <w:lvl w:ilvl="4">
+      <w:start w:val="1"/>
+      <w:numFmt w:val="bullet"/>
+      <w:lvlText w:val="o"/>
+      <w:lvlJc w:val="left"/>
+      <w:pPr>
+        <w:ind w:left="3600" w:hanging="360"/>
+      </w:pPr>
+      <w:rPr>
+        <w:u w:val="none"/>
+      </w:rPr>
+    </w:lvl>
+    <w:lvl w:ilvl="5">
+      <w:start w:val="1"/>
+      <w:numFmt w:val="bullet"/>
+      <w:lvlText w:val="▪"/>
+      <w:lvlJc w:val="left"/>
+      <w:pPr>
+        <w:ind w:left="4320" w:hanging="360"/>
+      </w:pPr>
+      <w:rPr>
+        <w:u w:val="none"/>
+      </w:rPr>
+    </w:lvl>
+    <w:lvl w:ilvl="6">
+      <w:start w:val="1"/>
+      <w:numFmt w:val="bullet"/>
+      <w:lvlText w:val="●"/>
+      <w:lvlJc w:val="left"/>
+      <w:pPr>
+        <w:ind w:left="5040" w:hanging="360"/>
+      </w:pPr>
+      <w:rPr>
+        <w:u w:val="none"/>
+      </w:rPr>
+    </w:lvl>
+    <w:lvl w:ilvl="7">
+      <w:start w:val="1"/>
+      <w:numFmt w:val="bullet"/>
+      <w:lvlText w:val="o"/>
+      <w:lvlJc w:val="left"/>
+      <w:pPr>
+        <w:ind w:left="5760" w:hanging="360"/>
+      </w:pPr>
+      <w:rPr>
+        <w:u w:val="none"/>
+      </w:rPr>
+    </w:lvl>
+    <w:lvl w:ilvl="8">
+      <w:start w:val="1"/>
+      <w:numFmt w:val="bullet"/>
+      <w:lvlText w:val="▪"/>
+      <w:lvlJc w:val="left"/>
+      <w:pPr>
+        <w:ind w:left="6480" w:hanging="360"/>
+      </w:pPr>
+      <w:rPr>
+        <w:u w:val="none"/>
+      </w:rPr>
+    </w:lvl>
+  </w:abstractNum>
+  <w:abstractNum w:abstractNumId="119" w15:restartNumberingAfterBreak="0">
     <w:nsid w:val="628846FB"/>
     <w:multiLevelType w:val="hybridMultilevel"/>
     <w:tmpl w:val="4A841502"/>
@@ -16784,7 +17686,7 @@
       </w:pPr>
     </w:lvl>
   </w:abstractNum>
-  <w:abstractNum w:abstractNumId="119" w15:restartNumberingAfterBreak="0">
+  <w:abstractNum w:abstractNumId="120" w15:restartNumberingAfterBreak="0">
     <w:nsid w:val="6289CE48"/>
     <w:multiLevelType w:val="hybridMultilevel"/>
     <w:tmpl w:val="E4A64224"/>
@@ -16870,7 +17772,7 @@
       </w:pPr>
     </w:lvl>
   </w:abstractNum>
-  <w:abstractNum w:abstractNumId="120" w15:restartNumberingAfterBreak="0">
+  <w:abstractNum w:abstractNumId="121" w15:restartNumberingAfterBreak="0">
     <w:nsid w:val="62FD4AB8"/>
     <w:multiLevelType w:val="multilevel"/>
     <w:tmpl w:val="97C27ED4"/>
@@ -17019,7 +17921,7 @@
       </w:rPr>
     </w:lvl>
   </w:abstractNum>
-  <w:abstractNum w:abstractNumId="121" w15:restartNumberingAfterBreak="0">
+  <w:abstractNum w:abstractNumId="122" w15:restartNumberingAfterBreak="0">
     <w:nsid w:val="63E5BF3C"/>
     <w:multiLevelType w:val="hybridMultilevel"/>
     <w:tmpl w:val="2AD2229A"/>
@@ -17132,7 +18034,7 @@
       </w:rPr>
     </w:lvl>
   </w:abstractNum>
-  <w:abstractNum w:abstractNumId="122" w15:restartNumberingAfterBreak="0">
+  <w:abstractNum w:abstractNumId="123" w15:restartNumberingAfterBreak="0">
     <w:nsid w:val="65162F1F"/>
     <w:multiLevelType w:val="hybridMultilevel"/>
     <w:tmpl w:val="4B8A7BF8"/>
@@ -17245,7 +18147,7 @@
       </w:rPr>
     </w:lvl>
   </w:abstractNum>
-  <w:abstractNum w:abstractNumId="123" w15:restartNumberingAfterBreak="0">
+  <w:abstractNum w:abstractNumId="124" w15:restartNumberingAfterBreak="0">
     <w:nsid w:val="651D524A"/>
     <w:multiLevelType w:val="multilevel"/>
     <w:tmpl w:val="5146737C"/>
@@ -17394,7 +18296,7 @@
       </w:rPr>
     </w:lvl>
   </w:abstractNum>
-  <w:abstractNum w:abstractNumId="124" w15:restartNumberingAfterBreak="0">
+  <w:abstractNum w:abstractNumId="125" w15:restartNumberingAfterBreak="0">
     <w:nsid w:val="65AF2B39"/>
     <w:multiLevelType w:val="hybridMultilevel"/>
     <w:tmpl w:val="2E4A437C"/>
@@ -17483,7 +18385,7 @@
       </w:pPr>
     </w:lvl>
   </w:abstractNum>
-  <w:abstractNum w:abstractNumId="125" w15:restartNumberingAfterBreak="0">
+  <w:abstractNum w:abstractNumId="126" w15:restartNumberingAfterBreak="0">
     <w:nsid w:val="67E2E36F"/>
     <w:multiLevelType w:val="hybridMultilevel"/>
     <w:tmpl w:val="4DA4FCA2"/>
@@ -17569,7 +18471,7 @@
       </w:pPr>
     </w:lvl>
   </w:abstractNum>
-  <w:abstractNum w:abstractNumId="126" w15:restartNumberingAfterBreak="0">
+  <w:abstractNum w:abstractNumId="127" w15:restartNumberingAfterBreak="0">
     <w:nsid w:val="685F92A7"/>
     <w:multiLevelType w:val="hybridMultilevel"/>
     <w:tmpl w:val="F844D6BC"/>
@@ -17682,7 +18584,7 @@
       </w:rPr>
     </w:lvl>
   </w:abstractNum>
-  <w:abstractNum w:abstractNumId="127" w15:restartNumberingAfterBreak="0">
+  <w:abstractNum w:abstractNumId="128" w15:restartNumberingAfterBreak="0">
     <w:nsid w:val="6AB7EB02"/>
     <w:multiLevelType w:val="hybridMultilevel"/>
     <w:tmpl w:val="391424BA"/>
@@ -17768,7 +18670,7 @@
       </w:pPr>
     </w:lvl>
   </w:abstractNum>
-  <w:abstractNum w:abstractNumId="128" w15:restartNumberingAfterBreak="0">
+  <w:abstractNum w:abstractNumId="129" w15:restartNumberingAfterBreak="0">
     <w:nsid w:val="6D3AC68F"/>
     <w:multiLevelType w:val="hybridMultilevel"/>
     <w:tmpl w:val="2D58E38A"/>
@@ -17854,7 +18756,7 @@
       </w:pPr>
     </w:lvl>
   </w:abstractNum>
-  <w:abstractNum w:abstractNumId="129" w15:restartNumberingAfterBreak="0">
+  <w:abstractNum w:abstractNumId="130" w15:restartNumberingAfterBreak="0">
     <w:nsid w:val="6F0E40F5"/>
     <w:multiLevelType w:val="multilevel"/>
     <w:tmpl w:val="7864102E"/>
@@ -18003,7 +18905,7 @@
       </w:rPr>
     </w:lvl>
   </w:abstractNum>
-  <w:abstractNum w:abstractNumId="130" w15:restartNumberingAfterBreak="0">
+  <w:abstractNum w:abstractNumId="131" w15:restartNumberingAfterBreak="0">
     <w:nsid w:val="6F468748"/>
     <w:multiLevelType w:val="hybridMultilevel"/>
     <w:tmpl w:val="A0F43B88"/>
@@ -18089,7 +18991,7 @@
       </w:pPr>
     </w:lvl>
   </w:abstractNum>
-  <w:abstractNum w:abstractNumId="131" w15:restartNumberingAfterBreak="0">
+  <w:abstractNum w:abstractNumId="132" w15:restartNumberingAfterBreak="0">
     <w:nsid w:val="6F6546DC"/>
     <w:multiLevelType w:val="hybridMultilevel"/>
     <w:tmpl w:val="AD88DFA0"/>
@@ -18175,7 +19077,7 @@
       </w:pPr>
     </w:lvl>
   </w:abstractNum>
-  <w:abstractNum w:abstractNumId="132" w15:restartNumberingAfterBreak="0">
+  <w:abstractNum w:abstractNumId="133" w15:restartNumberingAfterBreak="0">
     <w:nsid w:val="6FE4A6E3"/>
     <w:multiLevelType w:val="hybridMultilevel"/>
     <w:tmpl w:val="FFC85D10"/>
@@ -18288,7 +19190,7 @@
       </w:rPr>
     </w:lvl>
   </w:abstractNum>
-  <w:abstractNum w:abstractNumId="133" w15:restartNumberingAfterBreak="0">
+  <w:abstractNum w:abstractNumId="134" w15:restartNumberingAfterBreak="0">
     <w:nsid w:val="717BD771"/>
     <w:multiLevelType w:val="hybridMultilevel"/>
     <w:tmpl w:val="A4A492F2"/>
@@ -18401,7 +19303,7 @@
       </w:rPr>
     </w:lvl>
   </w:abstractNum>
-  <w:abstractNum w:abstractNumId="134" w15:restartNumberingAfterBreak="0">
+  <w:abstractNum w:abstractNumId="135" w15:restartNumberingAfterBreak="0">
     <w:nsid w:val="736966F9"/>
     <w:multiLevelType w:val="hybridMultilevel"/>
     <w:tmpl w:val="B1B87A4A"/>
@@ -18487,7 +19389,7 @@
       </w:pPr>
     </w:lvl>
   </w:abstractNum>
-  <w:abstractNum w:abstractNumId="135" w15:restartNumberingAfterBreak="0">
+  <w:abstractNum w:abstractNumId="136" w15:restartNumberingAfterBreak="0">
     <w:nsid w:val="75107CE5"/>
     <w:multiLevelType w:val="hybridMultilevel"/>
     <w:tmpl w:val="0F5EDCCE"/>
@@ -18573,7 +19475,7 @@
       </w:pPr>
     </w:lvl>
   </w:abstractNum>
-  <w:abstractNum w:abstractNumId="136" w15:restartNumberingAfterBreak="0">
+  <w:abstractNum w:abstractNumId="137" w15:restartNumberingAfterBreak="0">
     <w:nsid w:val="759C894F"/>
     <w:multiLevelType w:val="hybridMultilevel"/>
     <w:tmpl w:val="D2D82BEC"/>
@@ -18662,7 +19564,7 @@
       </w:pPr>
     </w:lvl>
   </w:abstractNum>
-  <w:abstractNum w:abstractNumId="137" w15:restartNumberingAfterBreak="0">
+  <w:abstractNum w:abstractNumId="138" w15:restartNumberingAfterBreak="0">
     <w:nsid w:val="75DB78F1"/>
     <w:multiLevelType w:val="hybridMultilevel"/>
     <w:tmpl w:val="3E42F7F6"/>
@@ -18775,7 +19677,7 @@
       </w:rPr>
     </w:lvl>
   </w:abstractNum>
-  <w:abstractNum w:abstractNumId="138" w15:restartNumberingAfterBreak="0">
+  <w:abstractNum w:abstractNumId="139" w15:restartNumberingAfterBreak="0">
     <w:nsid w:val="76F577F6"/>
     <w:multiLevelType w:val="multilevel"/>
     <w:tmpl w:val="BEEAA432"/>
@@ -18924,7 +19826,7 @@
       </w:rPr>
     </w:lvl>
   </w:abstractNum>
-  <w:abstractNum w:abstractNumId="139" w15:restartNumberingAfterBreak="0">
+  <w:abstractNum w:abstractNumId="140" w15:restartNumberingAfterBreak="0">
     <w:nsid w:val="7758376B"/>
     <w:multiLevelType w:val="multilevel"/>
     <w:tmpl w:val="62584B4A"/>
@@ -19073,7 +19975,7 @@
       </w:rPr>
     </w:lvl>
   </w:abstractNum>
-  <w:abstractNum w:abstractNumId="140" w15:restartNumberingAfterBreak="0">
+  <w:abstractNum w:abstractNumId="141" w15:restartNumberingAfterBreak="0">
     <w:nsid w:val="78A220FB"/>
     <w:multiLevelType w:val="hybridMultilevel"/>
     <w:tmpl w:val="5FBC0B80"/>
@@ -19159,7 +20061,7 @@
       </w:pPr>
     </w:lvl>
   </w:abstractNum>
-  <w:abstractNum w:abstractNumId="141" w15:restartNumberingAfterBreak="0">
+  <w:abstractNum w:abstractNumId="142" w15:restartNumberingAfterBreak="0">
     <w:nsid w:val="7978146D"/>
     <w:multiLevelType w:val="hybridMultilevel"/>
     <w:tmpl w:val="B186091C"/>
@@ -19272,7 +20174,7 @@
       </w:rPr>
     </w:lvl>
   </w:abstractNum>
-  <w:abstractNum w:abstractNumId="142" w15:restartNumberingAfterBreak="0">
+  <w:abstractNum w:abstractNumId="143" w15:restartNumberingAfterBreak="0">
     <w:nsid w:val="7CB91935"/>
     <w:multiLevelType w:val="hybridMultilevel"/>
     <w:tmpl w:val="C7F240C8"/>
@@ -19385,7 +20287,7 @@
       </w:rPr>
     </w:lvl>
   </w:abstractNum>
-  <w:abstractNum w:abstractNumId="143" w15:restartNumberingAfterBreak="0">
+  <w:abstractNum w:abstractNumId="144" w15:restartNumberingAfterBreak="0">
     <w:nsid w:val="7D6437FD"/>
     <w:multiLevelType w:val="multilevel"/>
     <w:tmpl w:val="3CC60C00"/>
@@ -19534,7 +20436,7 @@
       </w:rPr>
     </w:lvl>
   </w:abstractNum>
-  <w:abstractNum w:abstractNumId="144" w15:restartNumberingAfterBreak="0">
+  <w:abstractNum w:abstractNumId="145" w15:restartNumberingAfterBreak="0">
     <w:nsid w:val="7E164110"/>
     <w:multiLevelType w:val="hybridMultilevel"/>
     <w:tmpl w:val="964AFC50"/>
@@ -19647,7 +20549,7 @@
       </w:rPr>
     </w:lvl>
   </w:abstractNum>
-  <w:abstractNum w:abstractNumId="145" w15:restartNumberingAfterBreak="0">
+  <w:abstractNum w:abstractNumId="146" w15:restartNumberingAfterBreak="0">
     <w:nsid w:val="7E7229A6"/>
     <w:multiLevelType w:val="multilevel"/>
     <w:tmpl w:val="F2F89820"/>
@@ -19796,7 +20698,7 @@
       </w:rPr>
     </w:lvl>
   </w:abstractNum>
-  <w:abstractNum w:abstractNumId="146" w15:restartNumberingAfterBreak="0">
+  <w:abstractNum w:abstractNumId="147" w15:restartNumberingAfterBreak="0">
     <w:nsid w:val="7E868A7D"/>
     <w:multiLevelType w:val="hybridMultilevel"/>
     <w:tmpl w:val="EEB64E20"/>
@@ -19909,7 +20811,7 @@
       </w:rPr>
     </w:lvl>
   </w:abstractNum>
-  <w:abstractNum w:abstractNumId="147" w15:restartNumberingAfterBreak="0">
+  <w:abstractNum w:abstractNumId="148" w15:restartNumberingAfterBreak="0">
     <w:nsid w:val="7EF0F493"/>
     <w:multiLevelType w:val="hybridMultilevel"/>
     <w:tmpl w:val="2496FCD8"/>
@@ -19995,7 +20897,7 @@
       </w:pPr>
     </w:lvl>
   </w:abstractNum>
-  <w:abstractNum w:abstractNumId="148" w15:restartNumberingAfterBreak="0">
+  <w:abstractNum w:abstractNumId="149" w15:restartNumberingAfterBreak="0">
     <w:nsid w:val="7F041ADE"/>
     <w:multiLevelType w:val="multilevel"/>
     <w:tmpl w:val="C0FAEC26"/>
@@ -20144,7 +21046,7 @@
       </w:rPr>
     </w:lvl>
   </w:abstractNum>
-  <w:abstractNum w:abstractNumId="149" w15:restartNumberingAfterBreak="0">
+  <w:abstractNum w:abstractNumId="150" w15:restartNumberingAfterBreak="0">
     <w:nsid w:val="7F42A9E9"/>
     <w:multiLevelType w:val="hybridMultilevel"/>
     <w:tmpl w:val="24F2B83C"/>
@@ -20230,7 +21132,7 @@
       </w:pPr>
     </w:lvl>
   </w:abstractNum>
-  <w:abstractNum w:abstractNumId="150" w15:restartNumberingAfterBreak="0">
+  <w:abstractNum w:abstractNumId="151" w15:restartNumberingAfterBreak="0">
     <w:nsid w:val="7F4DB5D1"/>
     <w:multiLevelType w:val="hybridMultilevel"/>
     <w:tmpl w:val="7FB8269E"/>
@@ -20329,7 +21231,7 @@
     <w:abstractNumId w:val="32"/>
   </w:num>
   <w:num w:numId="4" w16cid:durableId="1024359822">
-    <w:abstractNumId w:val="122"/>
+    <w:abstractNumId w:val="123"/>
   </w:num>
   <w:num w:numId="5" w16cid:durableId="1410229943">
     <w:abstractNumId w:val="44"/>
@@ -20338,10 +21240,10 @@
     <w:abstractNumId w:val="101"/>
   </w:num>
   <w:num w:numId="7" w16cid:durableId="1812168012">
-    <w:abstractNumId w:val="141"/>
+    <w:abstractNumId w:val="142"/>
   </w:num>
   <w:num w:numId="8" w16cid:durableId="2144614066">
-    <w:abstractNumId w:val="144"/>
+    <w:abstractNumId w:val="145"/>
   </w:num>
   <w:num w:numId="9" w16cid:durableId="1546604187">
     <w:abstractNumId w:val="77"/>
@@ -20350,13 +21252,13 @@
     <w:abstractNumId w:val="66"/>
   </w:num>
   <w:num w:numId="11" w16cid:durableId="387537075">
-    <w:abstractNumId w:val="137"/>
+    <w:abstractNumId w:val="138"/>
   </w:num>
   <w:num w:numId="12" w16cid:durableId="1157654081">
     <w:abstractNumId w:val="103"/>
   </w:num>
   <w:num w:numId="13" w16cid:durableId="416365065">
-    <w:abstractNumId w:val="134"/>
+    <w:abstractNumId w:val="135"/>
   </w:num>
   <w:num w:numId="14" w16cid:durableId="872574305">
     <w:abstractNumId w:val="37"/>
@@ -20386,7 +21288,7 @@
     <w:abstractNumId w:val="74"/>
   </w:num>
   <w:num w:numId="23" w16cid:durableId="1629772978">
-    <w:abstractNumId w:val="146"/>
+    <w:abstractNumId w:val="147"/>
   </w:num>
   <w:num w:numId="24" w16cid:durableId="381708034">
     <w:abstractNumId w:val="94"/>
@@ -20395,7 +21297,7 @@
     <w:abstractNumId w:val="12"/>
   </w:num>
   <w:num w:numId="26" w16cid:durableId="2062555658">
-    <w:abstractNumId w:val="126"/>
+    <w:abstractNumId w:val="127"/>
   </w:num>
   <w:num w:numId="27" w16cid:durableId="902254813">
     <w:abstractNumId w:val="35"/>
@@ -20461,7 +21363,7 @@
     <w:abstractNumId w:val="48"/>
   </w:num>
   <w:num w:numId="48" w16cid:durableId="949970041">
-    <w:abstractNumId w:val="142"/>
+    <w:abstractNumId w:val="143"/>
   </w:num>
   <w:num w:numId="49" w16cid:durableId="1176774297">
     <w:abstractNumId w:val="0"/>
@@ -20479,7 +21381,7 @@
     <w:abstractNumId w:val="34"/>
   </w:num>
   <w:num w:numId="54" w16cid:durableId="1100032964">
-    <w:abstractNumId w:val="121"/>
+    <w:abstractNumId w:val="122"/>
   </w:num>
   <w:num w:numId="55" w16cid:durableId="287052446">
     <w:abstractNumId w:val="19"/>
@@ -20491,10 +21393,10 @@
     <w:abstractNumId w:val="109"/>
   </w:num>
   <w:num w:numId="58" w16cid:durableId="956789743">
-    <w:abstractNumId w:val="132"/>
+    <w:abstractNumId w:val="133"/>
   </w:num>
   <w:num w:numId="59" w16cid:durableId="287392898">
-    <w:abstractNumId w:val="133"/>
+    <w:abstractNumId w:val="134"/>
   </w:num>
   <w:num w:numId="60" w16cid:durableId="1855533117">
     <w:abstractNumId w:val="45"/>
@@ -20533,7 +21435,7 @@
     <w:abstractNumId w:val="59"/>
   </w:num>
   <w:num w:numId="72" w16cid:durableId="263807452">
-    <w:abstractNumId w:val="124"/>
+    <w:abstractNumId w:val="125"/>
   </w:num>
   <w:num w:numId="73" w16cid:durableId="294215974">
     <w:abstractNumId w:val="21"/>
@@ -20551,10 +21453,10 @@
     <w:abstractNumId w:val="1"/>
   </w:num>
   <w:num w:numId="78" w16cid:durableId="546255968">
-    <w:abstractNumId w:val="150"/>
+    <w:abstractNumId w:val="151"/>
   </w:num>
   <w:num w:numId="79" w16cid:durableId="2019891412">
-    <w:abstractNumId w:val="136"/>
+    <w:abstractNumId w:val="137"/>
   </w:num>
   <w:num w:numId="80" w16cid:durableId="1298418708">
     <w:abstractNumId w:val="6"/>
@@ -20584,7 +21486,7 @@
     <w:abstractNumId w:val="72"/>
   </w:num>
   <w:num w:numId="89" w16cid:durableId="364135718">
-    <w:abstractNumId w:val="127"/>
+    <w:abstractNumId w:val="128"/>
   </w:num>
   <w:num w:numId="90" w16cid:durableId="7950040">
     <w:abstractNumId w:val="80"/>
@@ -20596,25 +21498,25 @@
     <w:abstractNumId w:val="30"/>
   </w:num>
   <w:num w:numId="93" w16cid:durableId="1331642212">
+    <w:abstractNumId w:val="132"/>
+  </w:num>
+  <w:num w:numId="94" w16cid:durableId="1419791334">
+    <w:abstractNumId w:val="126"/>
+  </w:num>
+  <w:num w:numId="95" w16cid:durableId="802580513">
     <w:abstractNumId w:val="131"/>
   </w:num>
-  <w:num w:numId="94" w16cid:durableId="1419791334">
-    <w:abstractNumId w:val="125"/>
-  </w:num>
-  <w:num w:numId="95" w16cid:durableId="802580513">
-    <w:abstractNumId w:val="130"/>
-  </w:num>
   <w:num w:numId="96" w16cid:durableId="887454288">
-    <w:abstractNumId w:val="140"/>
+    <w:abstractNumId w:val="141"/>
   </w:num>
   <w:num w:numId="97" w16cid:durableId="168184433">
     <w:abstractNumId w:val="73"/>
   </w:num>
   <w:num w:numId="98" w16cid:durableId="1594896400">
-    <w:abstractNumId w:val="119"/>
+    <w:abstractNumId w:val="120"/>
   </w:num>
   <w:num w:numId="99" w16cid:durableId="1023941123">
-    <w:abstractNumId w:val="118"/>
+    <w:abstractNumId w:val="119"/>
   </w:num>
   <w:num w:numId="100" w16cid:durableId="1687250002">
     <w:abstractNumId w:val="28"/>
@@ -20623,10 +21525,10 @@
     <w:abstractNumId w:val="70"/>
   </w:num>
   <w:num w:numId="102" w16cid:durableId="731732854">
-    <w:abstractNumId w:val="128"/>
+    <w:abstractNumId w:val="129"/>
   </w:num>
   <w:num w:numId="103" w16cid:durableId="1096708013">
-    <w:abstractNumId w:val="147"/>
+    <w:abstractNumId w:val="148"/>
   </w:num>
   <w:num w:numId="104" w16cid:durableId="668171892">
     <w:abstractNumId w:val="11"/>
@@ -20647,7 +21549,7 @@
     <w:abstractNumId w:val="49"/>
   </w:num>
   <w:num w:numId="110" w16cid:durableId="562907444">
-    <w:abstractNumId w:val="149"/>
+    <w:abstractNumId w:val="150"/>
   </w:num>
   <w:num w:numId="111" w16cid:durableId="1187981011">
     <w:abstractNumId w:val="84"/>
@@ -20659,7 +21561,7 @@
     <w:abstractNumId w:val="71"/>
   </w:num>
   <w:num w:numId="114" w16cid:durableId="494758297">
-    <w:abstractNumId w:val="135"/>
+    <w:abstractNumId w:val="136"/>
   </w:num>
   <w:num w:numId="115" w16cid:durableId="203104913">
     <w:abstractNumId w:val="115"/>
@@ -20680,13 +21582,13 @@
     <w:abstractNumId w:val="64"/>
   </w:num>
   <w:num w:numId="121" w16cid:durableId="1759016210">
-    <w:abstractNumId w:val="123"/>
+    <w:abstractNumId w:val="124"/>
   </w:num>
   <w:num w:numId="122" w16cid:durableId="800344330">
-    <w:abstractNumId w:val="139"/>
+    <w:abstractNumId w:val="140"/>
   </w:num>
   <w:num w:numId="123" w16cid:durableId="1598097077">
-    <w:abstractNumId w:val="129"/>
+    <w:abstractNumId w:val="130"/>
   </w:num>
   <w:num w:numId="124" w16cid:durableId="623737728">
     <w:abstractNumId w:val="9"/>
@@ -20698,10 +21600,10 @@
     <w:abstractNumId w:val="54"/>
   </w:num>
   <w:num w:numId="127" w16cid:durableId="177937756">
-    <w:abstractNumId w:val="148"/>
+    <w:abstractNumId w:val="149"/>
   </w:num>
   <w:num w:numId="128" w16cid:durableId="1641376508">
-    <w:abstractNumId w:val="143"/>
+    <w:abstractNumId w:val="144"/>
   </w:num>
   <w:num w:numId="129" w16cid:durableId="734280152">
     <w:abstractNumId w:val="108"/>
@@ -20731,7 +21633,7 @@
     <w:abstractNumId w:val="102"/>
   </w:num>
   <w:num w:numId="138" w16cid:durableId="1966084339">
-    <w:abstractNumId w:val="120"/>
+    <w:abstractNumId w:val="121"/>
   </w:num>
   <w:num w:numId="139" w16cid:durableId="37441134">
     <w:abstractNumId w:val="15"/>
@@ -20740,13 +21642,13 @@
     <w:abstractNumId w:val="40"/>
   </w:num>
   <w:num w:numId="141" w16cid:durableId="470054186">
-    <w:abstractNumId w:val="145"/>
+    <w:abstractNumId w:val="146"/>
   </w:num>
   <w:num w:numId="142" w16cid:durableId="1574199021">
     <w:abstractNumId w:val="92"/>
   </w:num>
   <w:num w:numId="143" w16cid:durableId="1260678265">
-    <w:abstractNumId w:val="138"/>
+    <w:abstractNumId w:val="139"/>
   </w:num>
   <w:num w:numId="144" w16cid:durableId="304236753">
     <w:abstractNumId w:val="100"/>
@@ -20772,11 +21674,14 @@
   <w:num w:numId="151" w16cid:durableId="248077397">
     <w:abstractNumId w:val="43"/>
   </w:num>
+  <w:num w:numId="152" w16cid:durableId="1920865050">
+    <w:abstractNumId w:val="118"/>
+  </w:num>
 </w:numbering>
 </file>
 
 <file path=word/styles.xml><?xml version="1.0" encoding="utf-8"?>
-<w:styles xmlns:mc="http://schemas.openxmlformats.org/markup-compatibility/2006" xmlns:r="http://schemas.openxmlformats.org/officeDocument/2006/relationships" xmlns:w="http://schemas.openxmlformats.org/wordprocessingml/2006/main" xmlns:w14="http://schemas.microsoft.com/office/word/2010/wordml" xmlns:w15="http://schemas.microsoft.com/office/word/2012/wordml" xmlns:w16cex="http://schemas.microsoft.com/office/word/2018/wordml/cex" xmlns:w16cid="http://schemas.microsoft.com/office/word/2016/wordml/cid" xmlns:w16="http://schemas.microsoft.com/office/word/2018/wordml" xmlns:w16du="http://schemas.microsoft.com/office/word/2023/wordml/word16du" xmlns:w16sdtdh="http://schemas.microsoft.com/office/word/2020/wordml/sdtdatahash" xmlns:w16se="http://schemas.microsoft.com/office/word/2015/wordml/symex" mc:Ignorable="w14 w15 w16se w16cid w16 w16cex w16sdtdh w16du">
+<w:styles xmlns:mc="http://schemas.openxmlformats.org/markup-compatibility/2006" xmlns:r="http://schemas.openxmlformats.org/officeDocument/2006/relationships" xmlns:w="http://schemas.openxmlformats.org/wordprocessingml/2006/main" xmlns:w14="http://schemas.microsoft.com/office/word/2010/wordml" xmlns:w15="http://schemas.microsoft.com/office/word/2012/wordml" xmlns:w16cex="http://schemas.microsoft.com/office/word/2018/wordml/cex" xmlns:w16cid="http://schemas.microsoft.com/office/word/2016/wordml/cid" xmlns:w16="http://schemas.microsoft.com/office/word/2018/wordml" xmlns:w16sdtdh="http://schemas.microsoft.com/office/word/2020/wordml/sdtdatahash" xmlns:w16se="http://schemas.microsoft.com/office/word/2015/wordml/symex" mc:Ignorable="w14 w15 w16se w16cid w16 w16cex w16sdtdh">
   <w:docDefaults>
     <w:rPrDefault>
       <w:rPr>

</xml_diff>